<commit_message>
botones para admin ya funcionales 100% y corregido login de portal web para solamente admitir admins y doctores
</commit_message>
<xml_diff>
--- a/Plantilla_Proyecto Desarrolo de aplicaciones_IES Luis VIves_Rev.docx
+++ b/Plantilla_Proyecto Desarrolo de aplicaciones_IES Luis VIves_Rev.docx
@@ -3278,98 +3278,503 @@
     <w:p>
       <w:bookmarkStart w:id="1" w:name="_Toc178519361"/>
       <w:r>
-        <w:t xml:space="preserve">Este proyecto se ha desarrollado como parte de la formación del CFGS en Desarrollo de Aplicaciones Multiplataforma. Su finalidad es mejorar la organización de citas médicas a través de soluciones digitales accesibles desde distintos </w:t>
+        <w:t xml:space="preserve"> </w:t>
+      </w:r>
+      <w:r>
+        <w:t xml:space="preserve">En la actualidad, los centros de salud deben enfrentarse a innumerables problemáticas con la gestión </w:t>
+      </w:r>
+      <w:r>
+        <w:t>de eficiencia</w:t>
+      </w:r>
+      <w:r>
+        <w:t xml:space="preserve"> de citas al médico, la organización de la agenda de los médicos y la atención oportuna de sus pacientes. Las soluciones más tradicionales, las que dependen de procesos manuales o de herramientas que están desconectadas, acaban generando un importante número de retrasos, errores administrativos y una experiencia poco favorable para los pacientes y para el personal médico.</w:t>
+      </w:r>
+    </w:p>
+    <w:p/>
+    <w:p>
+      <w:r>
+        <w:t>Este proyecto, que se ha desarrollado en el contexto del Ciclo Formativo de Grado Superior en Desarrollo de Aplicaciones Multiplataforma (DAM), tiene como finalidad la generación de un sistema multiplataforma para la gestión de la consulta médica que permita modernizar todos estos procesos a partir de tecnologías actuales. La solución propuesta está caracterizada por:</w:t>
+      </w:r>
+    </w:p>
+    <w:p>
+      <w:r>
+        <w:t xml:space="preserve">Una API </w:t>
       </w:r>
       <w:proofErr w:type="spellStart"/>
-      <w:proofErr w:type="gramStart"/>
-      <w:r>
-        <w:t>dispositivos.</w:t>
-      </w:r>
+      <w:r>
+        <w:t>RESTful</w:t>
+      </w:r>
+      <w:proofErr w:type="spellEnd"/>
+      <w:r>
+        <w:t>, creada en ASP.NET Core, que es el motor del sistema y que expone funcionalidades seguras y escalables para todos los soportes.</w:t>
+      </w:r>
+    </w:p>
+    <w:p>
+      <w:r>
+        <w:t xml:space="preserve">Una aplicación móvil para los pacientes, desarrollada a partir de </w:t>
+      </w:r>
+      <w:proofErr w:type="spellStart"/>
+      <w:r>
+        <w:t>Kotlin</w:t>
+      </w:r>
+      <w:proofErr w:type="spellEnd"/>
+      <w:r>
+        <w:t>, con la que los usuarios pueden visualizar fácilmente sus citas con médicos desde su terminal Android.</w:t>
+      </w:r>
+    </w:p>
+    <w:p>
+      <w:r>
+        <w:t xml:space="preserve">Un sitio web para médicos y gestores, desarrollado en React.js, el cual condiciona la organización de la agenda médica, el manejo de usuarios y la supervisión administrativa general. La finalidad de este proceso simultáneo de desarrollo de estas tres plataformas es el de aportar una solución digital total, plenamente disponible y eficiente, que ofrezca la mejor experiencia de uso de los pacientes y facilite la experiencia de uso de los profesionales de la medicina. El proyecto ha sido diseñado y desarrollado por elementos de trabajo a través de una metodología iterativa, que ha ido adaptándose a las necesidades que se han ido detectando durante el desarrollo </w:t>
+      </w:r>
+      <w:r>
+        <w:t>de este</w:t>
+      </w:r>
+      <w:r>
+        <w:t>.</w:t>
+      </w:r>
+    </w:p>
+    <w:p>
+      <w:pPr>
+        <w:pStyle w:val="Ttulo2"/>
+      </w:pPr>
       <w:r>
         <w:t>OBJETIVO</w:t>
       </w:r>
       <w:bookmarkEnd w:id="1"/>
-      <w:proofErr w:type="spellEnd"/>
-      <w:proofErr w:type="gramEnd"/>
-    </w:p>
-    <w:p>
-      <w:r>
-        <w:t>Lo que pretendéis conseguir con el proyecto, conocimientos que vais a adquirir o en los que vais a profundizar…</w:t>
-      </w:r>
-    </w:p>
-    <w:p>
-      <w:pPr>
-        <w:pStyle w:val="Ttulo2"/>
-      </w:pPr>
-      <w:bookmarkStart w:id="2" w:name="_Toc178519362"/>
-      <w:r>
-        <w:t>ALCANCE</w:t>
-      </w:r>
-      <w:bookmarkEnd w:id="2"/>
-    </w:p>
-    <w:p>
-      <w:pPr>
-        <w:ind w:left="709" w:hanging="709"/>
-      </w:pPr>
-      <w:r>
-        <w:t>El proyecto se delimitará en las siguientes áreas y funcionalidades, considerando un desarrollo que sea alcanzable en un período de 3 meses:</w:t>
-      </w:r>
-    </w:p>
-    <w:p>
-      <w:pPr>
-        <w:ind w:left="709" w:hanging="709"/>
+    </w:p>
+    <w:p>
+      <w:r>
+        <w:t>El objetivo principal que sustenta la operación de este proyecto está cimentado en el diseño y desarrollo de una solución digital de tipo multiplataforma que gestione de forma adecuada las distintas consultas médicas de un centro de salud determinado, de forma que se facilite la gestión e interacción que puedan llevar a cabo paciente-salud, mediante la dotación de herramientas tecnológicas de última generación.</w:t>
+      </w:r>
+    </w:p>
+    <w:p>
+      <w:r>
+        <w:t>A través del desarrollo del sistema que se posteriormente se va a describir dentro del marco de este proyecto se persiguen los siguientes objetivos específicos:</w:t>
+      </w:r>
+    </w:p>
+    <w:p>
+      <w:pPr>
+        <w:spacing w:before="240"/>
         <w:rPr>
           <w:b/>
           <w:bCs/>
+          <w:sz w:val="36"/>
+          <w:szCs w:val="36"/>
         </w:rPr>
       </w:pPr>
       <w:r>
         <w:rPr>
           <w:b/>
           <w:bCs/>
-        </w:rPr>
-        <w:t>Funcionalidades Básicas (Obligatorias)</w:t>
-      </w:r>
-    </w:p>
-    <w:p>
-      <w:pPr>
+          <w:sz w:val="36"/>
+          <w:szCs w:val="36"/>
+        </w:rPr>
+        <w:t>Objetivos Técnicos</w:t>
+      </w:r>
+    </w:p>
+    <w:p>
+      <w:pPr>
+        <w:pStyle w:val="Prrafodelista"/>
         <w:numPr>
           <w:ilvl w:val="0"/>
-          <w:numId w:val="11"/>
+          <w:numId w:val="21"/>
         </w:numPr>
-        <w:spacing w:after="160" w:line="259" w:lineRule="auto"/>
-        <w:ind w:left="709" w:hanging="709"/>
-        <w:jc w:val="left"/>
-      </w:pPr>
+        <w:spacing w:before="240"/>
+      </w:pPr>
+      <w:r>
+        <w:t xml:space="preserve">El objetivo principal del proyecto es el siguiente: Crear una API </w:t>
+      </w:r>
       <w:proofErr w:type="spellStart"/>
       <w:r>
+        <w:t>RESTful</w:t>
+      </w:r>
+      <w:proofErr w:type="spellEnd"/>
+      <w:r>
+        <w:t xml:space="preserve">, robusta y segura, con ASP.NET Core en el </w:t>
+      </w:r>
+      <w:proofErr w:type="spellStart"/>
+      <w:r>
+        <w:t>backend</w:t>
+      </w:r>
+      <w:proofErr w:type="spellEnd"/>
+      <w:r>
+        <w:t xml:space="preserve"> y </w:t>
+      </w:r>
+      <w:proofErr w:type="spellStart"/>
+      <w:r>
+        <w:t>Entity</w:t>
+      </w:r>
+      <w:proofErr w:type="spellEnd"/>
+      <w:r>
+        <w:t xml:space="preserve"> Framework Core como herramienta de acceso a datos.</w:t>
+      </w:r>
+    </w:p>
+    <w:p>
+      <w:pPr>
+        <w:pStyle w:val="Prrafodelista"/>
+        <w:numPr>
+          <w:ilvl w:val="0"/>
+          <w:numId w:val="21"/>
+        </w:numPr>
+      </w:pPr>
+      <w:r>
+        <w:t xml:space="preserve">Crear una aplicación móvil Android, desarrollada en </w:t>
+      </w:r>
+      <w:proofErr w:type="spellStart"/>
+      <w:r>
+        <w:t>Kotlin</w:t>
+      </w:r>
+      <w:proofErr w:type="spellEnd"/>
+      <w:r>
+        <w:t>, que permita a los pacientes consultar y gestionar sus citas médicas.</w:t>
+      </w:r>
+    </w:p>
+    <w:p>
+      <w:pPr>
+        <w:pStyle w:val="Prrafodelista"/>
+        <w:numPr>
+          <w:ilvl w:val="0"/>
+          <w:numId w:val="21"/>
+        </w:numPr>
+      </w:pPr>
+      <w:r>
+        <w:t xml:space="preserve">Crear un portal web responsive en React.js y </w:t>
+      </w:r>
+      <w:proofErr w:type="spellStart"/>
+      <w:r>
+        <w:t>TypeScript</w:t>
+      </w:r>
+      <w:proofErr w:type="spellEnd"/>
+      <w:r>
+        <w:t xml:space="preserve"> que permita a los doctores y administradores gestionar el sistema desde cualquier dispositivo con acceso a Internet.</w:t>
+      </w:r>
+    </w:p>
+    <w:p>
+      <w:pPr>
+        <w:pStyle w:val="Prrafodelista"/>
+        <w:numPr>
+          <w:ilvl w:val="0"/>
+          <w:numId w:val="21"/>
+        </w:numPr>
+      </w:pPr>
+      <w:r>
+        <w:t>Crear una estructura de base de datos relacional eficiente y escalable con SQL Server.</w:t>
+      </w:r>
+    </w:p>
+    <w:p>
+      <w:pPr>
+        <w:pStyle w:val="Prrafodelista"/>
+        <w:numPr>
+          <w:ilvl w:val="0"/>
+          <w:numId w:val="21"/>
+        </w:numPr>
+      </w:pPr>
+      <w:r>
+        <w:t>Asegurar la sincronización de las tres plataformas establecidas en el API común.</w:t>
+      </w:r>
+    </w:p>
+    <w:p>
+      <w:pPr>
         <w:rPr>
           <w:b/>
           <w:bCs/>
-        </w:rPr>
-        <w:t>Backend</w:t>
-      </w:r>
-      <w:proofErr w:type="spellEnd"/>
+          <w:sz w:val="36"/>
+          <w:szCs w:val="36"/>
+        </w:rPr>
+      </w:pPr>
       <w:r>
         <w:rPr>
           <w:b/>
           <w:bCs/>
-        </w:rPr>
-        <w:t xml:space="preserve"> (API </w:t>
+          <w:sz w:val="36"/>
+          <w:szCs w:val="36"/>
+        </w:rPr>
+        <w:lastRenderedPageBreak/>
+        <w:t>Objetivos de Aprendizaje</w:t>
+      </w:r>
+    </w:p>
+    <w:p>
+      <w:pPr>
+        <w:pStyle w:val="Prrafodelista"/>
+        <w:numPr>
+          <w:ilvl w:val="0"/>
+          <w:numId w:val="20"/>
+        </w:numPr>
+        <w:spacing w:before="240"/>
+      </w:pPr>
+      <w:r>
+        <w:t xml:space="preserve">Profundizar en el uso de </w:t>
       </w:r>
       <w:proofErr w:type="spellStart"/>
       <w:r>
+        <w:t>frameworks</w:t>
+      </w:r>
+      <w:proofErr w:type="spellEnd"/>
+      <w:r>
+        <w:t xml:space="preserve"> modernos tanto en el </w:t>
+      </w:r>
+      <w:proofErr w:type="spellStart"/>
+      <w:r>
+        <w:t>backend</w:t>
+      </w:r>
+      <w:proofErr w:type="spellEnd"/>
+      <w:r>
+        <w:t xml:space="preserve"> (ASP.NET Core) como en el </w:t>
+      </w:r>
+      <w:proofErr w:type="spellStart"/>
+      <w:r>
+        <w:t>frontend</w:t>
+      </w:r>
+      <w:proofErr w:type="spellEnd"/>
+      <w:r>
+        <w:t xml:space="preserve"> (React.js, </w:t>
+      </w:r>
+      <w:proofErr w:type="spellStart"/>
+      <w:r>
+        <w:t>Kotlin</w:t>
+      </w:r>
+      <w:proofErr w:type="spellEnd"/>
+      <w:r>
+        <w:t>).</w:t>
+      </w:r>
+    </w:p>
+    <w:p>
+      <w:pPr>
+        <w:pStyle w:val="Prrafodelista"/>
+        <w:numPr>
+          <w:ilvl w:val="0"/>
+          <w:numId w:val="20"/>
+        </w:numPr>
+      </w:pPr>
+      <w:r>
+        <w:t xml:space="preserve">Consolidar conocimientos sobre desarrollo de aplicaciones móviles y su conexión con </w:t>
+      </w:r>
+      <w:proofErr w:type="spellStart"/>
+      <w:r>
+        <w:t>APIs</w:t>
+      </w:r>
+      <w:proofErr w:type="spellEnd"/>
+      <w:r>
+        <w:t xml:space="preserve"> externas.</w:t>
+      </w:r>
+    </w:p>
+    <w:p>
+      <w:pPr>
+        <w:pStyle w:val="Prrafodelista"/>
+        <w:numPr>
+          <w:ilvl w:val="0"/>
+          <w:numId w:val="20"/>
+        </w:numPr>
+      </w:pPr>
+      <w:r>
+        <w:t>Aprender a estructurar un proyecto real aplicando principios de arquitectura limpia y buenas prácticas de desarrollo.</w:t>
+      </w:r>
+    </w:p>
+    <w:p>
+      <w:pPr>
+        <w:pStyle w:val="Prrafodelista"/>
+        <w:numPr>
+          <w:ilvl w:val="0"/>
+          <w:numId w:val="20"/>
+        </w:numPr>
+      </w:pPr>
+      <w:r>
+        <w:t>Utilizar herramientas de planificación como diagramas de Gantt y metodologías de desarrollo iterativo.</w:t>
+      </w:r>
+    </w:p>
+    <w:p>
+      <w:pPr>
+        <w:pStyle w:val="Prrafodelista"/>
+        <w:numPr>
+          <w:ilvl w:val="0"/>
+          <w:numId w:val="20"/>
+        </w:numPr>
+      </w:pPr>
+      <w:r>
+        <w:t>Aplicar técnicas de autenticación y autorización seguras (por ejemplo, JWT) para proteger el acceso a los datos del sistema.</w:t>
+      </w:r>
+    </w:p>
+    <w:p/>
+    <w:p>
+      <w:pPr>
         <w:rPr>
           <w:b/>
           <w:bCs/>
-        </w:rPr>
-        <w:t>RESTful</w:t>
-      </w:r>
-      <w:proofErr w:type="spellEnd"/>
+          <w:sz w:val="36"/>
+          <w:szCs w:val="36"/>
+        </w:rPr>
+      </w:pPr>
       <w:r>
         <w:rPr>
           <w:b/>
           <w:bCs/>
+          <w:sz w:val="36"/>
+          <w:szCs w:val="36"/>
+        </w:rPr>
+        <w:t>Objetivos Funcionales</w:t>
+      </w:r>
+    </w:p>
+    <w:p>
+      <w:pPr>
+        <w:pStyle w:val="Prrafodelista"/>
+        <w:numPr>
+          <w:ilvl w:val="0"/>
+          <w:numId w:val="22"/>
+        </w:numPr>
+        <w:spacing w:before="240"/>
+      </w:pPr>
+      <w:r>
+        <w:t>Mejorar la organización interna de un centro médico a través de la digitalización de procesos.</w:t>
+      </w:r>
+    </w:p>
+    <w:p>
+      <w:pPr>
+        <w:pStyle w:val="Prrafodelista"/>
+        <w:numPr>
+          <w:ilvl w:val="0"/>
+          <w:numId w:val="22"/>
+        </w:numPr>
+      </w:pPr>
+      <w:r>
+        <w:t xml:space="preserve">Reducir los tiempos de espera y la carga administrativa mediante una gestión </w:t>
+      </w:r>
+      <w:r>
+        <w:rPr>
+          <w:u w:val="single"/>
+        </w:rPr>
+        <w:t>automatizada</w:t>
+      </w:r>
+      <w:r>
+        <w:t xml:space="preserve"> de citas.</w:t>
+      </w:r>
+    </w:p>
+    <w:p>
+      <w:pPr>
+        <w:pStyle w:val="Prrafodelista"/>
+        <w:numPr>
+          <w:ilvl w:val="0"/>
+          <w:numId w:val="22"/>
+        </w:numPr>
+      </w:pPr>
+      <w:r>
+        <w:t>Facilitar a los pacientes el acceso a sus consultas desde cualquier lugar y en cualquier momento.</w:t>
+      </w:r>
+    </w:p>
+    <w:p>
+      <w:pPr>
+        <w:pStyle w:val="Prrafodelista"/>
+        <w:numPr>
+          <w:ilvl w:val="0"/>
+          <w:numId w:val="22"/>
+        </w:numPr>
+      </w:pPr>
+      <w:r>
+        <w:t>Proporcionar a los doctores una herramienta intuitiva para visualizar y gestionar su agenda.</w:t>
+      </w:r>
+    </w:p>
+    <w:p>
+      <w:pPr>
+        <w:pStyle w:val="Prrafodelista"/>
+        <w:numPr>
+          <w:ilvl w:val="0"/>
+          <w:numId w:val="22"/>
+        </w:numPr>
+      </w:pPr>
+      <w:r>
+        <w:t>Ofrecer a los administradores una plataforma integral para el control y supervisión del sistema completo.</w:t>
+      </w:r>
+    </w:p>
+    <w:p>
+      <w:pPr>
+        <w:pStyle w:val="Ttulo2"/>
+      </w:pPr>
+      <w:bookmarkStart w:id="2" w:name="_Toc178519362"/>
+      <w:r>
+        <w:t>ALCANCE</w:t>
+      </w:r>
+      <w:bookmarkEnd w:id="2"/>
+    </w:p>
+    <w:p>
+      <w:pPr>
+        <w:jc w:val="left"/>
+      </w:pPr>
+      <w:r>
+        <w:t>El proyecto se delimitará en las siguientes áreas y funcionalidades, considerando un</w:t>
+      </w:r>
+      <w:r>
+        <w:t xml:space="preserve"> </w:t>
+      </w:r>
+      <w:r>
+        <w:t>desarrollo que sea alcanzable en un período de 3 meses:</w:t>
+      </w:r>
+    </w:p>
+    <w:p>
+      <w:pPr>
+        <w:spacing w:before="240"/>
+        <w:ind w:left="709" w:hanging="709"/>
+        <w:rPr>
+          <w:b/>
+          <w:bCs/>
+          <w:sz w:val="28"/>
+          <w:szCs w:val="28"/>
+        </w:rPr>
+      </w:pPr>
+      <w:r>
+        <w:rPr>
+          <w:b/>
+          <w:bCs/>
+          <w:sz w:val="28"/>
+          <w:szCs w:val="28"/>
+        </w:rPr>
+        <w:t>Funcionalidades Básicas (Obligatorias)</w:t>
+      </w:r>
+    </w:p>
+    <w:p>
+      <w:pPr>
+        <w:spacing w:before="240" w:after="160" w:line="259" w:lineRule="auto"/>
+        <w:jc w:val="left"/>
+        <w:rPr>
+          <w:sz w:val="28"/>
+          <w:szCs w:val="28"/>
+        </w:rPr>
+      </w:pPr>
+      <w:proofErr w:type="spellStart"/>
+      <w:r>
+        <w:rPr>
+          <w:b/>
+          <w:bCs/>
+          <w:sz w:val="28"/>
+          <w:szCs w:val="28"/>
+        </w:rPr>
+        <w:t>Backend</w:t>
+      </w:r>
+      <w:proofErr w:type="spellEnd"/>
+      <w:r>
+        <w:rPr>
+          <w:b/>
+          <w:bCs/>
+          <w:sz w:val="28"/>
+          <w:szCs w:val="28"/>
+        </w:rPr>
+        <w:t xml:space="preserve"> (API </w:t>
+      </w:r>
+      <w:proofErr w:type="spellStart"/>
+      <w:r>
+        <w:rPr>
+          <w:b/>
+          <w:bCs/>
+          <w:sz w:val="28"/>
+          <w:szCs w:val="28"/>
+        </w:rPr>
+        <w:t>RESTful</w:t>
+      </w:r>
+      <w:proofErr w:type="spellEnd"/>
+      <w:r>
+        <w:rPr>
+          <w:b/>
+          <w:bCs/>
+          <w:sz w:val="28"/>
+          <w:szCs w:val="28"/>
         </w:rPr>
         <w:t xml:space="preserve"> en ASP.NET Core):</w:t>
       </w:r>
@@ -3432,18 +3837,19 @@
     </w:p>
     <w:p>
       <w:pPr>
-        <w:numPr>
-          <w:ilvl w:val="0"/>
-          <w:numId w:val="11"/>
-        </w:numPr>
         <w:spacing w:after="160" w:line="259" w:lineRule="auto"/>
-        <w:ind w:left="709" w:hanging="709"/>
         <w:jc w:val="left"/>
+        <w:rPr>
+          <w:sz w:val="28"/>
+          <w:szCs w:val="28"/>
+        </w:rPr>
       </w:pPr>
       <w:r>
         <w:rPr>
           <w:b/>
           <w:bCs/>
+          <w:sz w:val="28"/>
+          <w:szCs w:val="28"/>
         </w:rPr>
         <w:t xml:space="preserve">Aplicación Móvil (Android con </w:t>
       </w:r>
@@ -3452,6 +3858,8 @@
         <w:rPr>
           <w:b/>
           <w:bCs/>
+          <w:sz w:val="28"/>
+          <w:szCs w:val="28"/>
         </w:rPr>
         <w:t>Kotlin</w:t>
       </w:r>
@@ -3460,6 +3868,8 @@
         <w:rPr>
           <w:b/>
           <w:bCs/>
+          <w:sz w:val="28"/>
+          <w:szCs w:val="28"/>
         </w:rPr>
         <w:t>):</w:t>
       </w:r>
@@ -3494,19 +3904,21 @@
     </w:p>
     <w:p>
       <w:pPr>
-        <w:numPr>
-          <w:ilvl w:val="0"/>
-          <w:numId w:val="11"/>
-        </w:numPr>
         <w:spacing w:after="160" w:line="259" w:lineRule="auto"/>
-        <w:ind w:left="709" w:hanging="709"/>
         <w:jc w:val="left"/>
+        <w:rPr>
+          <w:sz w:val="28"/>
+          <w:szCs w:val="28"/>
+        </w:rPr>
       </w:pPr>
       <w:r>
         <w:rPr>
           <w:b/>
           <w:bCs/>
-        </w:rPr>
+          <w:sz w:val="28"/>
+          <w:szCs w:val="28"/>
+        </w:rPr>
+        <w:lastRenderedPageBreak/>
         <w:t>Portal Web de Administración:</w:t>
       </w:r>
     </w:p>
@@ -3586,14 +3998,42 @@
         <w:rPr>
           <w:lang w:val="es-ES"/>
         </w:rPr>
-        <w:t>En el contexto actual, los sistemas de salud presentan carencias en la gestión digital de citas médicas, generando largas esperas y problemas de comunicación entre pacientes y profesionales. Este proyecto propone una solución ágil, intuitiva y moderna que permite:</w:t>
-      </w:r>
-    </w:p>
-    <w:p>
-      <w:pPr>
+        <w:t>En el contexto actual, muchos sistemas de salud aún presentan importantes limitaciones en la gestión digital de citas médicas, lo que se traduce en largos tiempos de espera, sobrecarga administrativa y deficiencias en la comunicación entre pacientes y profesionales sanitarios. Esta situación afecta negativamente tanto a la calidad del servicio como a la experiencia del usuario.</w:t>
+      </w:r>
+    </w:p>
+    <w:p>
+      <w:pPr>
+        <w:rPr>
+          <w:lang w:val="es-ES"/>
+        </w:rPr>
+      </w:pPr>
+    </w:p>
+    <w:p>
+      <w:pPr>
+        <w:rPr>
+          <w:lang w:val="es-ES"/>
+        </w:rPr>
+      </w:pPr>
+      <w:r>
+        <w:rPr>
+          <w:lang w:val="es-ES"/>
+        </w:rPr>
+        <w:t>Este proyecto surge como respuesta a dicha problemática, proponiendo una solución ágil, moderna e intuitiva que permita:</w:t>
+      </w:r>
+    </w:p>
+    <w:p>
+      <w:pPr>
+        <w:rPr>
+          <w:lang w:val="es-ES"/>
+        </w:rPr>
+      </w:pPr>
+    </w:p>
+    <w:p>
+      <w:pPr>
+        <w:pStyle w:val="Prrafodelista"/>
         <w:numPr>
           <w:ilvl w:val="0"/>
-          <w:numId w:val="13"/>
+          <w:numId w:val="23"/>
         </w:numPr>
         <w:rPr>
           <w:lang w:val="es-ES"/>
@@ -3603,14 +4043,22 @@
         <w:rPr>
           <w:lang w:val="es-ES"/>
         </w:rPr>
-        <w:t>Aumentar la calidad del servicio médico.</w:t>
-      </w:r>
-    </w:p>
-    <w:p>
-      <w:pPr>
+        <w:t>Mejorar la calidad y eficiencia del servicio médico.</w:t>
+      </w:r>
+    </w:p>
+    <w:p>
+      <w:pPr>
+        <w:rPr>
+          <w:lang w:val="es-ES"/>
+        </w:rPr>
+      </w:pPr>
+    </w:p>
+    <w:p>
+      <w:pPr>
+        <w:pStyle w:val="Prrafodelista"/>
         <w:numPr>
           <w:ilvl w:val="0"/>
-          <w:numId w:val="13"/>
+          <w:numId w:val="23"/>
         </w:numPr>
         <w:rPr>
           <w:lang w:val="es-ES"/>
@@ -3620,14 +4068,22 @@
         <w:rPr>
           <w:lang w:val="es-ES"/>
         </w:rPr>
-        <w:t>Reducir la carga administrativa.</w:t>
-      </w:r>
-    </w:p>
-    <w:p>
-      <w:pPr>
+        <w:t>Reducir la carga de trabajo administrativo mediante la automatización de procesos.</w:t>
+      </w:r>
+    </w:p>
+    <w:p>
+      <w:pPr>
+        <w:rPr>
+          <w:lang w:val="es-ES"/>
+        </w:rPr>
+      </w:pPr>
+    </w:p>
+    <w:p>
+      <w:pPr>
+        <w:pStyle w:val="Prrafodelista"/>
         <w:numPr>
           <w:ilvl w:val="0"/>
-          <w:numId w:val="13"/>
+          <w:numId w:val="23"/>
         </w:numPr>
         <w:rPr>
           <w:lang w:val="es-ES"/>
@@ -3637,14 +4093,22 @@
         <w:rPr>
           <w:lang w:val="es-ES"/>
         </w:rPr>
-        <w:t>Mejorar la experiencia del usuario.</w:t>
-      </w:r>
-    </w:p>
-    <w:p>
-      <w:pPr>
+        <w:t>Ofrecer a pacientes y doctores una experiencia digital más fluida y accesible.</w:t>
+      </w:r>
+    </w:p>
+    <w:p>
+      <w:pPr>
+        <w:rPr>
+          <w:lang w:val="es-ES"/>
+        </w:rPr>
+      </w:pPr>
+    </w:p>
+    <w:p>
+      <w:pPr>
+        <w:pStyle w:val="Prrafodelista"/>
         <w:numPr>
           <w:ilvl w:val="0"/>
-          <w:numId w:val="13"/>
+          <w:numId w:val="23"/>
         </w:numPr>
         <w:rPr>
           <w:lang w:val="es-ES"/>
@@ -3654,20 +4118,20 @@
         <w:rPr>
           <w:lang w:val="es-ES"/>
         </w:rPr>
-        <w:t>Facilitar la digitalización del sector salud.</w:t>
-      </w:r>
-    </w:p>
-    <w:p>
-      <w:pPr>
-        <w:rPr>
-          <w:lang w:val="es-ES"/>
-        </w:rPr>
-      </w:pPr>
-      <w:r>
-        <w:rPr>
-          <w:lang w:val="es-ES"/>
-        </w:rPr>
-        <w:t>A nivel internacional ya existen soluciones similares que han tenido un impacto positivo. Este proyecto se inspira en estas iniciativas, adaptándolas al entorno local con tecnologías modernas.</w:t>
+        <w:t>Impulsar la transformación digital en el ámbito sanitario, especialmente en centros de salud de menor escala o sin sistemas informatizados.</w:t>
+      </w:r>
+    </w:p>
+    <w:p>
+      <w:pPr>
+        <w:rPr>
+          <w:lang w:val="es-ES"/>
+        </w:rPr>
+      </w:pPr>
+      <w:r>
+        <w:rPr>
+          <w:lang w:val="es-ES"/>
+        </w:rPr>
+        <w:t xml:space="preserve"> </w:t>
       </w:r>
     </w:p>
     <w:p>
@@ -3680,124 +4144,110 @@
       </w:pPr>
       <w:bookmarkStart w:id="4" w:name="_Toc178519364"/>
       <w:r>
+        <w:t>IMPLEMENTACIÓN</w:t>
+      </w:r>
+      <w:bookmarkEnd w:id="4"/>
+    </w:p>
+    <w:p>
+      <w:pPr>
+        <w:pStyle w:val="Ttulo2"/>
+      </w:pPr>
+      <w:bookmarkStart w:id="5" w:name="_Toc178519365"/>
+      <w:r>
+        <w:t>ANÁLISIS DE LA APLICACIÓN</w:t>
+      </w:r>
+      <w:bookmarkEnd w:id="5"/>
+      <w:r>
+        <w:t xml:space="preserve"> </w:t>
+      </w:r>
+    </w:p>
+    <w:p>
+      <w:r>
+        <w:t>La aplicación permitirá a los pacientes gestionar sus citas de forma sencilla y a los profesionales médicos visualizar y organizar sus agendas.</w:t>
+      </w:r>
+    </w:p>
+    <w:p>
+      <w:pPr>
+        <w:pStyle w:val="Ttulo3"/>
+      </w:pPr>
+      <w:bookmarkStart w:id="6" w:name="_Toc178519366"/>
+      <w:r>
+        <w:t>R</w:t>
+      </w:r>
+      <w:r>
+        <w:t xml:space="preserve">equisitos </w:t>
+      </w:r>
+      <w:r>
+        <w:t xml:space="preserve">funcionales de </w:t>
+      </w:r>
+      <w:r>
+        <w:t>la aplicación</w:t>
+      </w:r>
+      <w:bookmarkEnd w:id="6"/>
+    </w:p>
+    <w:p>
+      <w:pPr>
+        <w:pStyle w:val="NormalWeb"/>
+      </w:pPr>
+      <w:r>
+        <w:rPr>
+          <w:rFonts w:hAnsi="Symbol"/>
+        </w:rPr>
+        <w:t></w:t>
+      </w:r>
+      <w:r>
+        <w:t xml:space="preserve"> Registro e inicio de sesión de usuarios.</w:t>
+      </w:r>
+    </w:p>
+    <w:p>
+      <w:pPr>
+        <w:pStyle w:val="NormalWeb"/>
+      </w:pPr>
+      <w:r>
+        <w:rPr>
+          <w:rFonts w:hAnsi="Symbol"/>
+        </w:rPr>
+        <w:t></w:t>
+      </w:r>
+      <w:r>
+        <w:t xml:space="preserve"> Visualización de disponibilidad y horarios.</w:t>
+      </w:r>
+    </w:p>
+    <w:p>
+      <w:pPr>
+        <w:pStyle w:val="NormalWeb"/>
+      </w:pPr>
+      <w:r>
+        <w:rPr>
+          <w:rFonts w:hAnsi="Symbol"/>
+        </w:rPr>
+        <w:t></w:t>
+      </w:r>
+      <w:r>
+        <w:t xml:space="preserve"> Reserva, modificación y cancelación de citas.</w:t>
+      </w:r>
+    </w:p>
+    <w:p>
+      <w:pPr>
+        <w:pStyle w:val="NormalWeb"/>
+      </w:pPr>
+      <w:r>
+        <w:rPr>
+          <w:rFonts w:hAnsi="Symbol"/>
+        </w:rPr>
+        <w:t></w:t>
+      </w:r>
+      <w:r>
+        <w:t xml:space="preserve"> Gestión de usuarios, citas y agendas desde el portal web.</w:t>
+      </w:r>
+    </w:p>
+    <w:p>
+      <w:pPr>
+        <w:pStyle w:val="Ttulo3"/>
+      </w:pPr>
+      <w:bookmarkStart w:id="7" w:name="_Toc178519367"/>
+      <w:r>
         <w:lastRenderedPageBreak/>
-        <w:t>IMPLEMENTACIÓN</w:t>
-      </w:r>
-      <w:bookmarkEnd w:id="4"/>
-    </w:p>
-    <w:p>
-      <w:pPr>
-        <w:pStyle w:val="Ttulo2"/>
-      </w:pPr>
-      <w:bookmarkStart w:id="5" w:name="_Toc178519365"/>
-      <w:r>
-        <w:t>ANÁLISIS DE LA APLICACIÓN</w:t>
-      </w:r>
-      <w:bookmarkEnd w:id="5"/>
-      <w:r>
-        <w:t xml:space="preserve"> </w:t>
-      </w:r>
-    </w:p>
-    <w:p>
-      <w:r>
-        <w:t>La aplicación permitirá a los pacientes gestionar sus citas de forma sencilla y a los profesionales médicos visualizar y organizar sus agendas.</w:t>
-      </w:r>
-    </w:p>
-    <w:p>
-      <w:pPr>
-        <w:pStyle w:val="Ttulo3"/>
-      </w:pPr>
-      <w:bookmarkStart w:id="6" w:name="_Toc178519366"/>
-      <w:r>
-        <w:t>R</w:t>
-      </w:r>
-      <w:r>
-        <w:t xml:space="preserve">equisitos </w:t>
-      </w:r>
-      <w:r>
-        <w:t xml:space="preserve">funcionales de </w:t>
-      </w:r>
-      <w:r>
-        <w:t>la aplicación</w:t>
-      </w:r>
-      <w:bookmarkEnd w:id="6"/>
-    </w:p>
-    <w:p>
-      <w:pPr>
-        <w:pStyle w:val="NormalWeb"/>
-      </w:pPr>
-      <w:r>
-        <w:rPr>
-          <w:rFonts w:hAnsi="Symbol"/>
-        </w:rPr>
-        <w:t></w:t>
-      </w:r>
-      <w:r>
-        <w:t xml:space="preserve"> Registro e inicio de sesión de usuarios.</w:t>
-      </w:r>
-    </w:p>
-    <w:p>
-      <w:pPr>
-        <w:pStyle w:val="NormalWeb"/>
-      </w:pPr>
-      <w:r>
-        <w:rPr>
-          <w:rFonts w:hAnsi="Symbol"/>
-        </w:rPr>
-        <w:t></w:t>
-      </w:r>
-      <w:r>
-        <w:t xml:space="preserve"> Visualización de disponibilidad y horarios.</w:t>
-      </w:r>
-    </w:p>
-    <w:p>
-      <w:pPr>
-        <w:pStyle w:val="NormalWeb"/>
-      </w:pPr>
-      <w:r>
-        <w:rPr>
-          <w:rFonts w:hAnsi="Symbol"/>
-        </w:rPr>
-        <w:t></w:t>
-      </w:r>
-      <w:r>
-        <w:t xml:space="preserve"> Reserva, modificación y cancelación de citas.</w:t>
-      </w:r>
-    </w:p>
-    <w:p>
-      <w:pPr>
-        <w:pStyle w:val="NormalWeb"/>
-      </w:pPr>
-      <w:r>
-        <w:rPr>
-          <w:rFonts w:hAnsi="Symbol"/>
-        </w:rPr>
-        <w:t></w:t>
-      </w:r>
-      <w:r>
-        <w:t xml:space="preserve"> Gestión de usuarios, citas y agendas desde el portal web.</w:t>
-      </w:r>
-    </w:p>
-    <w:p>
-      <w:pPr>
-        <w:pStyle w:val="NormalWeb"/>
-      </w:pPr>
-      <w:r>
-        <w:rPr>
-          <w:rFonts w:hAnsi="Symbol"/>
-        </w:rPr>
-        <w:t></w:t>
-      </w:r>
-      <w:r>
-        <w:t xml:space="preserve"> Notificaciones básicas a los pacientes.</w:t>
-      </w:r>
-    </w:p>
-    <w:p>
-      <w:pPr>
-        <w:pStyle w:val="Ttulo3"/>
-      </w:pPr>
-      <w:bookmarkStart w:id="7" w:name="_Toc178519367"/>
-      <w:r>
         <w:t>Análisis y selección de las tecnologías</w:t>
       </w:r>
       <w:bookmarkEnd w:id="7"/>
@@ -3821,6 +4271,7 @@
           <w:ilvl w:val="0"/>
           <w:numId w:val="14"/>
         </w:numPr>
+        <w:spacing w:before="240"/>
         <w:rPr>
           <w:lang w:val="es-ES"/>
         </w:rPr>
@@ -3884,6 +4335,7 @@
           <w:ilvl w:val="0"/>
           <w:numId w:val="14"/>
         </w:numPr>
+        <w:spacing w:before="240"/>
         <w:rPr>
           <w:lang w:val="es-ES"/>
         </w:rPr>
@@ -3909,6 +4361,7 @@
           <w:ilvl w:val="0"/>
           <w:numId w:val="14"/>
         </w:numPr>
+        <w:spacing w:before="240"/>
         <w:rPr>
           <w:lang w:val="es-ES"/>
         </w:rPr>
@@ -3944,6 +4397,7 @@
           <w:ilvl w:val="0"/>
           <w:numId w:val="14"/>
         </w:numPr>
+        <w:spacing w:before="240"/>
         <w:rPr>
           <w:lang w:val="es-ES"/>
         </w:rPr>
@@ -3969,6 +4423,7 @@
           <w:ilvl w:val="0"/>
           <w:numId w:val="14"/>
         </w:numPr>
+        <w:spacing w:before="240"/>
         <w:rPr>
           <w:lang w:val="es-ES"/>
         </w:rPr>
@@ -3988,6 +4443,7 @@
         <w:t xml:space="preserve"> </w:t>
       </w:r>
       <w:proofErr w:type="spellStart"/>
+      <w:proofErr w:type="gramStart"/>
       <w:r>
         <w:rPr>
           <w:lang w:val="es-ES"/>
@@ -3999,13 +4455,46 @@
         <w:rPr>
           <w:lang w:val="es-ES"/>
         </w:rPr>
+        <w:t>(</w:t>
+      </w:r>
+      <w:proofErr w:type="gramEnd"/>
+      <w:r>
+        <w:rPr>
+          <w:lang w:val="es-ES"/>
+        </w:rPr>
+        <w:t>Portal Web)</w:t>
+      </w:r>
+      <w:r>
+        <w:rPr>
+          <w:lang w:val="es-ES"/>
+        </w:rPr>
         <w:t xml:space="preserve"> </w:t>
       </w:r>
       <w:r>
         <w:rPr>
           <w:lang w:val="es-ES"/>
         </w:rPr>
-        <w:t>y Render</w:t>
+        <w:t xml:space="preserve">y </w:t>
+      </w:r>
+      <w:proofErr w:type="gramStart"/>
+      <w:r>
+        <w:rPr>
+          <w:lang w:val="es-ES"/>
+        </w:rPr>
+        <w:t>Render</w:t>
+      </w:r>
+      <w:r>
+        <w:rPr>
+          <w:lang w:val="es-ES"/>
+        </w:rPr>
+        <w:t>(</w:t>
+      </w:r>
+      <w:proofErr w:type="gramEnd"/>
+      <w:r>
+        <w:rPr>
+          <w:lang w:val="es-ES"/>
+        </w:rPr>
+        <w:t>Api y BBDD)</w:t>
       </w:r>
       <w:r>
         <w:rPr>
@@ -4017,6 +4506,7 @@
     <w:p>
       <w:pPr>
         <w:pStyle w:val="Ttulo3"/>
+        <w:spacing w:after="240"/>
       </w:pPr>
       <w:bookmarkStart w:id="8" w:name="_Toc178519368"/>
       <w:r>
@@ -4025,6 +4515,588 @@
       <w:bookmarkEnd w:id="8"/>
     </w:p>
     <w:p>
+      <w:pPr>
+        <w:spacing w:before="240"/>
+        <w:rPr>
+          <w:lang w:val="es-ES"/>
+        </w:rPr>
+      </w:pPr>
+      <w:r>
+        <w:rPr>
+          <w:b/>
+          <w:bCs/>
+          <w:lang w:val="es-ES"/>
+        </w:rPr>
+        <w:t>Fase 1: Análisis y Diseño (Semanas 1-2)</w:t>
+      </w:r>
+    </w:p>
+    <w:p>
+      <w:pPr>
+        <w:numPr>
+          <w:ilvl w:val="0"/>
+          <w:numId w:val="24"/>
+        </w:numPr>
+        <w:spacing w:before="240"/>
+        <w:rPr>
+          <w:lang w:val="es-ES"/>
+        </w:rPr>
+      </w:pPr>
+      <w:r>
+        <w:rPr>
+          <w:b/>
+          <w:bCs/>
+          <w:lang w:val="es-ES"/>
+        </w:rPr>
+        <w:t>Semana 1 a Semana 2:</w:t>
+      </w:r>
+      <w:r>
+        <w:rPr>
+          <w:lang w:val="es-ES"/>
+        </w:rPr>
+        <w:t xml:space="preserve"> </w:t>
+      </w:r>
+    </w:p>
+    <w:p>
+      <w:pPr>
+        <w:numPr>
+          <w:ilvl w:val="1"/>
+          <w:numId w:val="24"/>
+        </w:numPr>
+        <w:spacing w:before="240"/>
+        <w:rPr>
+          <w:lang w:val="es-ES"/>
+        </w:rPr>
+      </w:pPr>
+      <w:r>
+        <w:rPr>
+          <w:lang w:val="es-ES"/>
+        </w:rPr>
+        <w:t>Recolección de requisitos y definición del alcance.</w:t>
+      </w:r>
+    </w:p>
+    <w:p>
+      <w:pPr>
+        <w:numPr>
+          <w:ilvl w:val="1"/>
+          <w:numId w:val="24"/>
+        </w:numPr>
+        <w:spacing w:before="240"/>
+        <w:rPr>
+          <w:lang w:val="es-ES"/>
+        </w:rPr>
+      </w:pPr>
+      <w:r>
+        <w:rPr>
+          <w:lang w:val="es-ES"/>
+        </w:rPr>
+        <w:t>Diseño de la arquitectura del sistema (diagramas UML, modelo entidad-relación para la base de datos).</w:t>
+      </w:r>
+    </w:p>
+    <w:p>
+      <w:pPr>
+        <w:numPr>
+          <w:ilvl w:val="1"/>
+          <w:numId w:val="24"/>
+        </w:numPr>
+        <w:spacing w:before="240"/>
+        <w:rPr>
+          <w:lang w:val="es-ES"/>
+        </w:rPr>
+      </w:pPr>
+      <w:r>
+        <w:rPr>
+          <w:lang w:val="es-ES"/>
+        </w:rPr>
+        <w:t>Especificación de la interfaz de usuario para la aplicación móvil y el portal web.</w:t>
+      </w:r>
+    </w:p>
+    <w:p>
+      <w:pPr>
+        <w:spacing w:before="240"/>
+        <w:rPr>
+          <w:lang w:val="es-ES"/>
+        </w:rPr>
+      </w:pPr>
+      <w:r>
+        <w:rPr>
+          <w:b/>
+          <w:bCs/>
+          <w:lang w:val="es-ES"/>
+        </w:rPr>
+        <w:t xml:space="preserve">Fase 2: Desarrollo del </w:t>
+      </w:r>
+      <w:proofErr w:type="spellStart"/>
+      <w:r>
+        <w:rPr>
+          <w:b/>
+          <w:bCs/>
+          <w:lang w:val="es-ES"/>
+        </w:rPr>
+        <w:t>Backend</w:t>
+      </w:r>
+      <w:proofErr w:type="spellEnd"/>
+      <w:r>
+        <w:rPr>
+          <w:b/>
+          <w:bCs/>
+          <w:lang w:val="es-ES"/>
+        </w:rPr>
+        <w:t xml:space="preserve"> (Semanas 3-5)</w:t>
+      </w:r>
+    </w:p>
+    <w:p>
+      <w:pPr>
+        <w:numPr>
+          <w:ilvl w:val="0"/>
+          <w:numId w:val="25"/>
+        </w:numPr>
+        <w:spacing w:before="240"/>
+        <w:rPr>
+          <w:lang w:val="es-ES"/>
+        </w:rPr>
+      </w:pPr>
+      <w:r>
+        <w:rPr>
+          <w:b/>
+          <w:bCs/>
+          <w:lang w:val="es-ES"/>
+        </w:rPr>
+        <w:t>Semana 3 a Semana 5:</w:t>
+      </w:r>
+      <w:r>
+        <w:rPr>
+          <w:lang w:val="es-ES"/>
+        </w:rPr>
+        <w:t xml:space="preserve"> </w:t>
+      </w:r>
+    </w:p>
+    <w:p>
+      <w:pPr>
+        <w:numPr>
+          <w:ilvl w:val="1"/>
+          <w:numId w:val="25"/>
+        </w:numPr>
+        <w:spacing w:before="240"/>
+        <w:rPr>
+          <w:lang w:val="es-ES"/>
+        </w:rPr>
+      </w:pPr>
+      <w:r>
+        <w:rPr>
+          <w:lang w:val="es-ES"/>
+        </w:rPr>
+        <w:t xml:space="preserve">Implementación del API </w:t>
+      </w:r>
+      <w:proofErr w:type="spellStart"/>
+      <w:r>
+        <w:rPr>
+          <w:lang w:val="es-ES"/>
+        </w:rPr>
+        <w:t>RESTful</w:t>
+      </w:r>
+      <w:proofErr w:type="spellEnd"/>
+      <w:r>
+        <w:rPr>
+          <w:lang w:val="es-ES"/>
+        </w:rPr>
+        <w:t xml:space="preserve"> en ASP.NET Core.</w:t>
+      </w:r>
+    </w:p>
+    <w:p>
+      <w:pPr>
+        <w:numPr>
+          <w:ilvl w:val="1"/>
+          <w:numId w:val="25"/>
+        </w:numPr>
+        <w:spacing w:before="240"/>
+        <w:rPr>
+          <w:lang w:val="es-ES"/>
+        </w:rPr>
+      </w:pPr>
+      <w:r>
+        <w:rPr>
+          <w:lang w:val="es-ES"/>
+        </w:rPr>
+        <w:t>Configuración y conexión de la base de datos.</w:t>
+      </w:r>
+    </w:p>
+    <w:p>
+      <w:pPr>
+        <w:numPr>
+          <w:ilvl w:val="1"/>
+          <w:numId w:val="25"/>
+        </w:numPr>
+        <w:spacing w:before="240"/>
+        <w:rPr>
+          <w:lang w:val="es-ES"/>
+        </w:rPr>
+      </w:pPr>
+      <w:r>
+        <w:rPr>
+          <w:lang w:val="es-ES"/>
+        </w:rPr>
+        <w:t>Desarrollo de funcionalidades de autenticación y autorización.</w:t>
+      </w:r>
+    </w:p>
+    <w:p>
+      <w:pPr>
+        <w:numPr>
+          <w:ilvl w:val="1"/>
+          <w:numId w:val="25"/>
+        </w:numPr>
+        <w:spacing w:before="240"/>
+        <w:rPr>
+          <w:lang w:val="es-ES"/>
+        </w:rPr>
+      </w:pPr>
+      <w:r>
+        <w:rPr>
+          <w:lang w:val="es-ES"/>
+        </w:rPr>
+        <w:t xml:space="preserve">Pruebas iniciales utilizando herramientas como </w:t>
+      </w:r>
+      <w:proofErr w:type="spellStart"/>
+      <w:r>
+        <w:rPr>
+          <w:lang w:val="es-ES"/>
+        </w:rPr>
+        <w:t>Postman</w:t>
+      </w:r>
+      <w:proofErr w:type="spellEnd"/>
+      <w:r>
+        <w:rPr>
+          <w:lang w:val="es-ES"/>
+        </w:rPr>
+        <w:t>.</w:t>
+      </w:r>
+    </w:p>
+    <w:p>
+      <w:pPr>
+        <w:spacing w:before="240"/>
+        <w:rPr>
+          <w:lang w:val="es-ES"/>
+        </w:rPr>
+      </w:pPr>
+      <w:r>
+        <w:rPr>
+          <w:b/>
+          <w:bCs/>
+          <w:lang w:val="es-ES"/>
+        </w:rPr>
+        <w:t>Fase 3: Desarrollo de la Aplicación Móvil (Semanas 4-7)</w:t>
+      </w:r>
+    </w:p>
+    <w:p>
+      <w:pPr>
+        <w:numPr>
+          <w:ilvl w:val="0"/>
+          <w:numId w:val="26"/>
+        </w:numPr>
+        <w:spacing w:before="240"/>
+        <w:rPr>
+          <w:lang w:val="es-ES"/>
+        </w:rPr>
+      </w:pPr>
+      <w:r>
+        <w:rPr>
+          <w:b/>
+          <w:bCs/>
+          <w:lang w:val="es-ES"/>
+        </w:rPr>
+        <w:t>Semana 4 a Semana 7:</w:t>
+      </w:r>
+      <w:r>
+        <w:rPr>
+          <w:lang w:val="es-ES"/>
+        </w:rPr>
+        <w:t xml:space="preserve"> </w:t>
+      </w:r>
+    </w:p>
+    <w:p>
+      <w:pPr>
+        <w:numPr>
+          <w:ilvl w:val="1"/>
+          <w:numId w:val="26"/>
+        </w:numPr>
+        <w:spacing w:before="240"/>
+        <w:rPr>
+          <w:lang w:val="es-ES"/>
+        </w:rPr>
+      </w:pPr>
+      <w:r>
+        <w:rPr>
+          <w:lang w:val="es-ES"/>
+        </w:rPr>
+        <w:t xml:space="preserve">Creación de la interfaz de usuario (uso de </w:t>
+      </w:r>
+      <w:proofErr w:type="spellStart"/>
+      <w:r>
+        <w:rPr>
+          <w:lang w:val="es-ES"/>
+        </w:rPr>
+        <w:t>Fragments</w:t>
+      </w:r>
+      <w:proofErr w:type="spellEnd"/>
+      <w:r>
+        <w:rPr>
+          <w:lang w:val="es-ES"/>
+        </w:rPr>
+        <w:t xml:space="preserve"> y </w:t>
+      </w:r>
+      <w:proofErr w:type="spellStart"/>
+      <w:r>
+        <w:rPr>
+          <w:lang w:val="es-ES"/>
+        </w:rPr>
+        <w:t>RecyclerView</w:t>
+      </w:r>
+      <w:proofErr w:type="spellEnd"/>
+      <w:r>
+        <w:rPr>
+          <w:lang w:val="es-ES"/>
+        </w:rPr>
+        <w:t>).</w:t>
+      </w:r>
+    </w:p>
+    <w:p>
+      <w:pPr>
+        <w:numPr>
+          <w:ilvl w:val="1"/>
+          <w:numId w:val="26"/>
+        </w:numPr>
+        <w:spacing w:before="240"/>
+        <w:rPr>
+          <w:lang w:val="es-ES"/>
+        </w:rPr>
+      </w:pPr>
+      <w:r>
+        <w:rPr>
+          <w:lang w:val="es-ES"/>
+        </w:rPr>
+        <w:t>Integración de la aplicación móvil con el API para la gestión de citas.</w:t>
+      </w:r>
+    </w:p>
+    <w:p>
+      <w:pPr>
+        <w:numPr>
+          <w:ilvl w:val="1"/>
+          <w:numId w:val="26"/>
+        </w:numPr>
+        <w:spacing w:before="240"/>
+        <w:rPr>
+          <w:lang w:val="es-ES"/>
+        </w:rPr>
+      </w:pPr>
+      <w:r>
+        <w:rPr>
+          <w:lang w:val="es-ES"/>
+        </w:rPr>
+        <w:t>Implementación de funcionalidades de registro, reserva y notificaciones.</w:t>
+      </w:r>
+    </w:p>
+    <w:p>
+      <w:pPr>
+        <w:spacing w:before="240"/>
+        <w:rPr>
+          <w:lang w:val="es-ES"/>
+        </w:rPr>
+      </w:pPr>
+      <w:r>
+        <w:rPr>
+          <w:b/>
+          <w:bCs/>
+          <w:lang w:val="es-ES"/>
+        </w:rPr>
+        <w:t>Fase 4: Desarrollo del Portal Web de Administración (Semanas 7-10)</w:t>
+      </w:r>
+    </w:p>
+    <w:p>
+      <w:pPr>
+        <w:numPr>
+          <w:ilvl w:val="0"/>
+          <w:numId w:val="27"/>
+        </w:numPr>
+        <w:spacing w:before="240"/>
+        <w:rPr>
+          <w:lang w:val="es-ES"/>
+        </w:rPr>
+      </w:pPr>
+      <w:r>
+        <w:rPr>
+          <w:b/>
+          <w:bCs/>
+          <w:lang w:val="es-ES"/>
+        </w:rPr>
+        <w:lastRenderedPageBreak/>
+        <w:t>Semana 7 a Semana 10:</w:t>
+      </w:r>
+      <w:r>
+        <w:rPr>
+          <w:lang w:val="es-ES"/>
+        </w:rPr>
+        <w:t xml:space="preserve"> </w:t>
+      </w:r>
+    </w:p>
+    <w:p>
+      <w:pPr>
+        <w:numPr>
+          <w:ilvl w:val="1"/>
+          <w:numId w:val="27"/>
+        </w:numPr>
+        <w:spacing w:before="240"/>
+        <w:rPr>
+          <w:lang w:val="es-ES"/>
+        </w:rPr>
+      </w:pPr>
+      <w:r>
+        <w:rPr>
+          <w:lang w:val="es-ES"/>
+        </w:rPr>
+        <w:t>Desarrollo del panel de control para la gestión de consultas médicas.</w:t>
+      </w:r>
+    </w:p>
+    <w:p>
+      <w:pPr>
+        <w:numPr>
+          <w:ilvl w:val="1"/>
+          <w:numId w:val="27"/>
+        </w:numPr>
+        <w:spacing w:before="240"/>
+        <w:rPr>
+          <w:lang w:val="es-ES"/>
+        </w:rPr>
+      </w:pPr>
+      <w:r>
+        <w:rPr>
+          <w:lang w:val="es-ES"/>
+        </w:rPr>
+        <w:t>Implementación de funcionalidades CRUD y generación de informes.</w:t>
+      </w:r>
+    </w:p>
+    <w:p>
+      <w:pPr>
+        <w:numPr>
+          <w:ilvl w:val="1"/>
+          <w:numId w:val="27"/>
+        </w:numPr>
+        <w:spacing w:before="240"/>
+        <w:rPr>
+          <w:lang w:val="es-ES"/>
+        </w:rPr>
+      </w:pPr>
+      <w:r>
+        <w:rPr>
+          <w:lang w:val="es-ES"/>
+        </w:rPr>
+        <w:t>Realización de pruebas integradas entre el portal web, la aplicación móvil y el API.</w:t>
+      </w:r>
+    </w:p>
+    <w:p>
+      <w:pPr>
+        <w:spacing w:before="240"/>
+        <w:rPr>
+          <w:lang w:val="es-ES"/>
+        </w:rPr>
+      </w:pPr>
+      <w:r>
+        <w:rPr>
+          <w:lang w:val="es-ES"/>
+        </w:rPr>
+        <w:t xml:space="preserve"> </w:t>
+      </w:r>
+      <w:r>
+        <w:rPr>
+          <w:b/>
+          <w:bCs/>
+          <w:lang w:val="es-ES"/>
+        </w:rPr>
+        <w:t>Fase 5: Pruebas Finales, Optimización y Documentación (Semanas 11-12)</w:t>
+      </w:r>
+    </w:p>
+    <w:p>
+      <w:pPr>
+        <w:numPr>
+          <w:ilvl w:val="0"/>
+          <w:numId w:val="28"/>
+        </w:numPr>
+        <w:spacing w:before="240"/>
+        <w:rPr>
+          <w:lang w:val="es-ES"/>
+        </w:rPr>
+      </w:pPr>
+      <w:r>
+        <w:rPr>
+          <w:b/>
+          <w:bCs/>
+          <w:lang w:val="es-ES"/>
+        </w:rPr>
+        <w:t>Semana 11 a Semana 12:</w:t>
+      </w:r>
+      <w:r>
+        <w:rPr>
+          <w:lang w:val="es-ES"/>
+        </w:rPr>
+        <w:t xml:space="preserve"> </w:t>
+      </w:r>
+    </w:p>
+    <w:p>
+      <w:pPr>
+        <w:numPr>
+          <w:ilvl w:val="1"/>
+          <w:numId w:val="28"/>
+        </w:numPr>
+        <w:spacing w:before="240"/>
+        <w:rPr>
+          <w:lang w:val="es-ES"/>
+        </w:rPr>
+      </w:pPr>
+      <w:r>
+        <w:rPr>
+          <w:lang w:val="es-ES"/>
+        </w:rPr>
+        <w:t>Ejecución de pruebas de integración y usabilidad.</w:t>
+      </w:r>
+    </w:p>
+    <w:p>
+      <w:pPr>
+        <w:numPr>
+          <w:ilvl w:val="1"/>
+          <w:numId w:val="28"/>
+        </w:numPr>
+        <w:spacing w:before="240"/>
+        <w:rPr>
+          <w:lang w:val="es-ES"/>
+        </w:rPr>
+      </w:pPr>
+      <w:r>
+        <w:rPr>
+          <w:lang w:val="es-ES"/>
+        </w:rPr>
+        <w:t>Optimización del rendimiento y corrección de errores.</w:t>
+      </w:r>
+    </w:p>
+    <w:p>
+      <w:pPr>
+        <w:numPr>
+          <w:ilvl w:val="1"/>
+          <w:numId w:val="28"/>
+        </w:numPr>
+        <w:spacing w:before="240"/>
+        <w:rPr>
+          <w:lang w:val="es-ES"/>
+        </w:rPr>
+      </w:pPr>
+      <w:r>
+        <w:rPr>
+          <w:lang w:val="es-ES"/>
+        </w:rPr>
+        <w:t>Redacción de la documentación final y preparación del informe del proyecto.</w:t>
+      </w:r>
+    </w:p>
+    <w:p>
+      <w:pPr>
+        <w:spacing w:before="240"/>
+      </w:pPr>
       <w:r>
         <w:rPr>
           <w:noProof/>
@@ -4072,7 +5144,6 @@
       </w:pPr>
       <w:bookmarkStart w:id="9" w:name="_Toc178519369"/>
       <w:r>
-        <w:lastRenderedPageBreak/>
         <w:t>Otros</w:t>
       </w:r>
       <w:bookmarkEnd w:id="9"/>
@@ -4097,6 +5168,7 @@
           <w:ilvl w:val="0"/>
           <w:numId w:val="17"/>
         </w:numPr>
+        <w:spacing w:after="240"/>
       </w:pPr>
       <w:r>
         <w:t>Recursos Humanos</w:t>
@@ -4333,6 +5405,7 @@
           </w:tcPr>
           <w:p>
             <w:r>
+              <w:lastRenderedPageBreak/>
               <w:t>Desarrollo App Móvil</w:t>
             </w:r>
           </w:p>
@@ -4531,6 +5604,7 @@
           <w:ilvl w:val="0"/>
           <w:numId w:val="0"/>
         </w:numPr>
+        <w:spacing w:after="240"/>
         <w:ind w:left="567"/>
         <w:rPr>
           <w:sz w:val="26"/>
@@ -4914,6 +5988,7 @@
           <w:ilvl w:val="0"/>
           <w:numId w:val="0"/>
         </w:numPr>
+        <w:spacing w:after="240"/>
         <w:ind w:left="567"/>
         <w:rPr>
           <w:sz w:val="26"/>
@@ -5043,6 +6118,7 @@
           <w:ilvl w:val="0"/>
           <w:numId w:val="0"/>
         </w:numPr>
+        <w:spacing w:after="240"/>
         <w:ind w:left="567"/>
         <w:rPr>
           <w:sz w:val="26"/>
@@ -5196,6 +6272,7 @@
           <w:ilvl w:val="0"/>
           <w:numId w:val="14"/>
         </w:numPr>
+        <w:spacing w:after="240"/>
         <w:rPr>
           <w:sz w:val="26"/>
           <w:szCs w:val="26"/>
@@ -5203,7 +6280,6 @@
         </w:rPr>
       </w:pPr>
       <w:r>
-        <w:lastRenderedPageBreak/>
         <w:t>Notas</w:t>
       </w:r>
     </w:p>
@@ -5240,6 +6316,7 @@
       </w:pPr>
       <w:bookmarkStart w:id="10" w:name="_Toc178519370"/>
       <w:r>
+        <w:lastRenderedPageBreak/>
         <w:t>DISEÑO</w:t>
       </w:r>
       <w:bookmarkEnd w:id="10"/>
@@ -5524,7 +6601,6 @@
       </w:pPr>
       <w:bookmarkStart w:id="13" w:name="_Toc178519373"/>
       <w:r>
-        <w:lastRenderedPageBreak/>
         <w:t>DOCUMENTACIÓN</w:t>
       </w:r>
       <w:bookmarkEnd w:id="13"/>
@@ -5556,7 +6632,19 @@
         <w:rPr>
           <w:lang w:val="es-ES"/>
         </w:rPr>
-        <w:t xml:space="preserve">Manual técnico (estructura, API </w:t>
+        <w:t xml:space="preserve">Documentación </w:t>
+      </w:r>
+      <w:r>
+        <w:rPr>
+          <w:lang w:val="es-ES"/>
+        </w:rPr>
+        <w:t xml:space="preserve">del proyecto que incluirá </w:t>
+      </w:r>
+      <w:r>
+        <w:rPr>
+          <w:lang w:val="es-ES"/>
+        </w:rPr>
+        <w:t xml:space="preserve">(estructura, API </w:t>
       </w:r>
       <w:proofErr w:type="spellStart"/>
       <w:r>
@@ -5571,54 +6659,6 @@
           <w:lang w:val="es-ES"/>
         </w:rPr>
         <w:t>, esquemas de BD).</w:t>
-      </w:r>
-    </w:p>
-    <w:p>
-      <w:pPr>
-        <w:numPr>
-          <w:ilvl w:val="0"/>
-          <w:numId w:val="15"/>
-        </w:numPr>
-        <w:rPr>
-          <w:lang w:val="es-ES"/>
-        </w:rPr>
-      </w:pPr>
-      <w:r>
-        <w:rPr>
-          <w:lang w:val="es-ES"/>
-        </w:rPr>
-        <w:t xml:space="preserve">Manual de usuario para el portal web y la </w:t>
-      </w:r>
-      <w:proofErr w:type="gramStart"/>
-      <w:r>
-        <w:rPr>
-          <w:lang w:val="es-ES"/>
-        </w:rPr>
-        <w:t>app</w:t>
-      </w:r>
-      <w:proofErr w:type="gramEnd"/>
-      <w:r>
-        <w:rPr>
-          <w:lang w:val="es-ES"/>
-        </w:rPr>
-        <w:t>.</w:t>
-      </w:r>
-    </w:p>
-    <w:p>
-      <w:pPr>
-        <w:numPr>
-          <w:ilvl w:val="0"/>
-          <w:numId w:val="15"/>
-        </w:numPr>
-        <w:rPr>
-          <w:lang w:val="es-ES"/>
-        </w:rPr>
-      </w:pPr>
-      <w:r>
-        <w:rPr>
-          <w:lang w:val="es-ES"/>
-        </w:rPr>
-        <w:t>Documentación de pruebas y casos de uso.</w:t>
       </w:r>
     </w:p>
     <w:p>
@@ -5637,7 +6677,11 @@
     </w:p>
     <w:p>
       <w:r>
-        <w:t xml:space="preserve">Este proyecto ha permitido aplicar de forma real los conocimientos adquiridos a lo largo del ciclo formativo, desarrollando una solución útil para un problema real. Se ha trabajado en equipo con planificación, adaptando los conocimientos técnicos a necesidades concretas y desarrollando habilidades en </w:t>
+        <w:t xml:space="preserve">Este proyecto ha permitido aplicar de forma real los conocimientos adquiridos a lo largo del ciclo formativo, desarrollando una solución útil para un problema real. Se ha trabajado </w:t>
+      </w:r>
+      <w:r>
+        <w:lastRenderedPageBreak/>
+        <w:t xml:space="preserve">en equipo con planificación, adaptando los conocimientos técnicos a necesidades concretas y desarrollando habilidades en </w:t>
       </w:r>
       <w:proofErr w:type="spellStart"/>
       <w:r>
@@ -6292,6 +7336,357 @@
 <file path=word/numbering.xml><?xml version="1.0" encoding="utf-8"?>
 <w:numbering xmlns:wpc="http://schemas.microsoft.com/office/word/2010/wordprocessingCanvas" xmlns:cx="http://schemas.microsoft.com/office/drawing/2014/chartex" xmlns:cx1="http://schemas.microsoft.com/office/drawing/2015/9/8/chartex" xmlns:cx2="http://schemas.microsoft.com/office/drawing/2015/10/21/chartex" xmlns:cx3="http://schemas.microsoft.com/office/drawing/2016/5/9/chartex" xmlns:cx4="http://schemas.microsoft.com/office/drawing/2016/5/10/chartex" xmlns:cx5="http://schemas.microsoft.com/office/drawing/2016/5/11/chartex" xmlns:cx6="http://schemas.microsoft.com/office/drawing/2016/5/12/chartex" xmlns:cx7="http://schemas.microsoft.com/office/drawing/2016/5/13/chartex" xmlns:cx8="http://schemas.microsoft.com/office/drawing/2016/5/14/chartex" xmlns:mc="http://schemas.openxmlformats.org/markup-compatibility/2006" xmlns:aink="http://schemas.microsoft.com/office/drawing/2016/ink" xmlns:am3d="http://schemas.microsoft.com/office/drawing/2017/model3d" xmlns:o="urn:schemas-microsoft-com:office:office" xmlns:oel="http://schemas.microsoft.com/office/2019/extlst" xmlns:r="http://schemas.openxmlformats.org/officeDocument/2006/relationships" xmlns:m="http://schemas.openxmlformats.org/officeDocument/2006/math" xmlns:v="urn:schemas-microsoft-com:vml" xmlns:wp14="http://schemas.microsoft.com/office/word/2010/wordprocessingDrawing" xmlns:wp="http://schemas.openxmlformats.org/drawingml/2006/wordprocessingDrawing" xmlns:w10="urn:schemas-microsoft-com:office:word" xmlns:w="http://schemas.openxmlformats.org/wordprocessingml/2006/main" xmlns:w14="http://schemas.microsoft.com/office/word/2010/wordml" xmlns:w15="http://schemas.microsoft.com/office/word/2012/wordml" xmlns:w16cex="http://schemas.microsoft.com/office/word/2018/wordml/cex" xmlns:w16cid="http://schemas.microsoft.com/office/word/2016/wordml/cid" xmlns:w16="http://schemas.microsoft.com/office/word/2018/wordml" xmlns:w16du="http://schemas.microsoft.com/office/word/2023/wordml/word16du" xmlns:w16sdtdh="http://schemas.microsoft.com/office/word/2020/wordml/sdtdatahash" xmlns:w16sdtfl="http://schemas.microsoft.com/office/word/2024/wordml/sdtformatlock" xmlns:w16se="http://schemas.microsoft.com/office/word/2015/wordml/symex" xmlns:wpg="http://schemas.microsoft.com/office/word/2010/wordprocessingGroup" xmlns:wpi="http://schemas.microsoft.com/office/word/2010/wordprocessingInk" xmlns:wne="http://schemas.microsoft.com/office/word/2006/wordml" xmlns:wps="http://schemas.microsoft.com/office/word/2010/wordprocessingShape" mc:Ignorable="w14 w15 w16se w16cid w16 w16cex w16sdtdh w16sdtfl w16du wp14">
   <w:abstractNum w:abstractNumId="0" w15:restartNumberingAfterBreak="0">
+    <w:nsid w:val="18E653C0"/>
+    <w:multiLevelType w:val="hybridMultilevel"/>
+    <w:tmpl w:val="0BE25FB8"/>
+    <w:lvl w:ilvl="0" w:tplc="0C0A000F">
+      <w:start w:val="1"/>
+      <w:numFmt w:val="decimal"/>
+      <w:lvlText w:val="%1."/>
+      <w:lvlJc w:val="left"/>
+      <w:pPr>
+        <w:ind w:left="720" w:hanging="360"/>
+      </w:pPr>
+      <w:rPr>
+        <w:rFonts w:hint="default"/>
+      </w:rPr>
+    </w:lvl>
+    <w:lvl w:ilvl="1" w:tplc="0C0A0019" w:tentative="1">
+      <w:start w:val="1"/>
+      <w:numFmt w:val="lowerLetter"/>
+      <w:lvlText w:val="%2."/>
+      <w:lvlJc w:val="left"/>
+      <w:pPr>
+        <w:ind w:left="1440" w:hanging="360"/>
+      </w:pPr>
+    </w:lvl>
+    <w:lvl w:ilvl="2" w:tplc="0C0A001B" w:tentative="1">
+      <w:start w:val="1"/>
+      <w:numFmt w:val="lowerRoman"/>
+      <w:lvlText w:val="%3."/>
+      <w:lvlJc w:val="right"/>
+      <w:pPr>
+        <w:ind w:left="2160" w:hanging="180"/>
+      </w:pPr>
+    </w:lvl>
+    <w:lvl w:ilvl="3" w:tplc="0C0A000F" w:tentative="1">
+      <w:start w:val="1"/>
+      <w:numFmt w:val="decimal"/>
+      <w:lvlText w:val="%4."/>
+      <w:lvlJc w:val="left"/>
+      <w:pPr>
+        <w:ind w:left="2880" w:hanging="360"/>
+      </w:pPr>
+    </w:lvl>
+    <w:lvl w:ilvl="4" w:tplc="0C0A0019" w:tentative="1">
+      <w:start w:val="1"/>
+      <w:numFmt w:val="lowerLetter"/>
+      <w:lvlText w:val="%5."/>
+      <w:lvlJc w:val="left"/>
+      <w:pPr>
+        <w:ind w:left="3600" w:hanging="360"/>
+      </w:pPr>
+    </w:lvl>
+    <w:lvl w:ilvl="5" w:tplc="0C0A001B" w:tentative="1">
+      <w:start w:val="1"/>
+      <w:numFmt w:val="lowerRoman"/>
+      <w:lvlText w:val="%6."/>
+      <w:lvlJc w:val="right"/>
+      <w:pPr>
+        <w:ind w:left="4320" w:hanging="180"/>
+      </w:pPr>
+    </w:lvl>
+    <w:lvl w:ilvl="6" w:tplc="0C0A000F" w:tentative="1">
+      <w:start w:val="1"/>
+      <w:numFmt w:val="decimal"/>
+      <w:lvlText w:val="%7."/>
+      <w:lvlJc w:val="left"/>
+      <w:pPr>
+        <w:ind w:left="5040" w:hanging="360"/>
+      </w:pPr>
+    </w:lvl>
+    <w:lvl w:ilvl="7" w:tplc="0C0A0019" w:tentative="1">
+      <w:start w:val="1"/>
+      <w:numFmt w:val="lowerLetter"/>
+      <w:lvlText w:val="%8."/>
+      <w:lvlJc w:val="left"/>
+      <w:pPr>
+        <w:ind w:left="5760" w:hanging="360"/>
+      </w:pPr>
+    </w:lvl>
+    <w:lvl w:ilvl="8" w:tplc="0C0A001B" w:tentative="1">
+      <w:start w:val="1"/>
+      <w:numFmt w:val="lowerRoman"/>
+      <w:lvlText w:val="%9."/>
+      <w:lvlJc w:val="right"/>
+      <w:pPr>
+        <w:ind w:left="6480" w:hanging="180"/>
+      </w:pPr>
+    </w:lvl>
+  </w:abstractNum>
+  <w:abstractNum w:abstractNumId="1" w15:restartNumberingAfterBreak="0">
+    <w:nsid w:val="1AC369D2"/>
+    <w:multiLevelType w:val="hybridMultilevel"/>
+    <w:tmpl w:val="F266B516"/>
+    <w:lvl w:ilvl="0" w:tplc="0C0A0001">
+      <w:start w:val="1"/>
+      <w:numFmt w:val="bullet"/>
+      <w:lvlText w:val=""/>
+      <w:lvlJc w:val="left"/>
+      <w:pPr>
+        <w:ind w:left="360" w:hanging="360"/>
+      </w:pPr>
+      <w:rPr>
+        <w:rFonts w:ascii="Symbol" w:hAnsi="Symbol" w:hint="default"/>
+      </w:rPr>
+    </w:lvl>
+    <w:lvl w:ilvl="1" w:tplc="0C0A0003" w:tentative="1">
+      <w:start w:val="1"/>
+      <w:numFmt w:val="bullet"/>
+      <w:lvlText w:val="o"/>
+      <w:lvlJc w:val="left"/>
+      <w:pPr>
+        <w:ind w:left="1080" w:hanging="360"/>
+      </w:pPr>
+      <w:rPr>
+        <w:rFonts w:ascii="Courier New" w:hAnsi="Courier New" w:cs="Courier New" w:hint="default"/>
+      </w:rPr>
+    </w:lvl>
+    <w:lvl w:ilvl="2" w:tplc="0C0A0005" w:tentative="1">
+      <w:start w:val="1"/>
+      <w:numFmt w:val="bullet"/>
+      <w:lvlText w:val=""/>
+      <w:lvlJc w:val="left"/>
+      <w:pPr>
+        <w:ind w:left="1800" w:hanging="360"/>
+      </w:pPr>
+      <w:rPr>
+        <w:rFonts w:ascii="Wingdings" w:hAnsi="Wingdings" w:hint="default"/>
+      </w:rPr>
+    </w:lvl>
+    <w:lvl w:ilvl="3" w:tplc="0C0A0001" w:tentative="1">
+      <w:start w:val="1"/>
+      <w:numFmt w:val="bullet"/>
+      <w:lvlText w:val=""/>
+      <w:lvlJc w:val="left"/>
+      <w:pPr>
+        <w:ind w:left="2520" w:hanging="360"/>
+      </w:pPr>
+      <w:rPr>
+        <w:rFonts w:ascii="Symbol" w:hAnsi="Symbol" w:hint="default"/>
+      </w:rPr>
+    </w:lvl>
+    <w:lvl w:ilvl="4" w:tplc="0C0A0003" w:tentative="1">
+      <w:start w:val="1"/>
+      <w:numFmt w:val="bullet"/>
+      <w:lvlText w:val="o"/>
+      <w:lvlJc w:val="left"/>
+      <w:pPr>
+        <w:ind w:left="3240" w:hanging="360"/>
+      </w:pPr>
+      <w:rPr>
+        <w:rFonts w:ascii="Courier New" w:hAnsi="Courier New" w:cs="Courier New" w:hint="default"/>
+      </w:rPr>
+    </w:lvl>
+    <w:lvl w:ilvl="5" w:tplc="0C0A0005" w:tentative="1">
+      <w:start w:val="1"/>
+      <w:numFmt w:val="bullet"/>
+      <w:lvlText w:val=""/>
+      <w:lvlJc w:val="left"/>
+      <w:pPr>
+        <w:ind w:left="3960" w:hanging="360"/>
+      </w:pPr>
+      <w:rPr>
+        <w:rFonts w:ascii="Wingdings" w:hAnsi="Wingdings" w:hint="default"/>
+      </w:rPr>
+    </w:lvl>
+    <w:lvl w:ilvl="6" w:tplc="0C0A0001" w:tentative="1">
+      <w:start w:val="1"/>
+      <w:numFmt w:val="bullet"/>
+      <w:lvlText w:val=""/>
+      <w:lvlJc w:val="left"/>
+      <w:pPr>
+        <w:ind w:left="4680" w:hanging="360"/>
+      </w:pPr>
+      <w:rPr>
+        <w:rFonts w:ascii="Symbol" w:hAnsi="Symbol" w:hint="default"/>
+      </w:rPr>
+    </w:lvl>
+    <w:lvl w:ilvl="7" w:tplc="0C0A0003" w:tentative="1">
+      <w:start w:val="1"/>
+      <w:numFmt w:val="bullet"/>
+      <w:lvlText w:val="o"/>
+      <w:lvlJc w:val="left"/>
+      <w:pPr>
+        <w:ind w:left="5400" w:hanging="360"/>
+      </w:pPr>
+      <w:rPr>
+        <w:rFonts w:ascii="Courier New" w:hAnsi="Courier New" w:cs="Courier New" w:hint="default"/>
+      </w:rPr>
+    </w:lvl>
+    <w:lvl w:ilvl="8" w:tplc="0C0A0005" w:tentative="1">
+      <w:start w:val="1"/>
+      <w:numFmt w:val="bullet"/>
+      <w:lvlText w:val=""/>
+      <w:lvlJc w:val="left"/>
+      <w:pPr>
+        <w:ind w:left="6120" w:hanging="360"/>
+      </w:pPr>
+      <w:rPr>
+        <w:rFonts w:ascii="Wingdings" w:hAnsi="Wingdings" w:hint="default"/>
+      </w:rPr>
+    </w:lvl>
+  </w:abstractNum>
+  <w:abstractNum w:abstractNumId="2" w15:restartNumberingAfterBreak="0">
+    <w:nsid w:val="206202F7"/>
+    <w:multiLevelType w:val="multilevel"/>
+    <w:tmpl w:val="D56629F2"/>
+    <w:lvl w:ilvl="0">
+      <w:start w:val="1"/>
+      <w:numFmt w:val="bullet"/>
+      <w:lvlText w:val=""/>
+      <w:lvlJc w:val="left"/>
+      <w:pPr>
+        <w:tabs>
+          <w:tab w:val="num" w:pos="720"/>
+        </w:tabs>
+        <w:ind w:left="720" w:hanging="360"/>
+      </w:pPr>
+      <w:rPr>
+        <w:rFonts w:ascii="Symbol" w:hAnsi="Symbol" w:hint="default"/>
+        <w:sz w:val="20"/>
+      </w:rPr>
+    </w:lvl>
+    <w:lvl w:ilvl="1">
+      <w:start w:val="1"/>
+      <w:numFmt w:val="bullet"/>
+      <w:lvlText w:val="o"/>
+      <w:lvlJc w:val="left"/>
+      <w:pPr>
+        <w:tabs>
+          <w:tab w:val="num" w:pos="1440"/>
+        </w:tabs>
+        <w:ind w:left="1440" w:hanging="360"/>
+      </w:pPr>
+      <w:rPr>
+        <w:rFonts w:ascii="Courier New" w:hAnsi="Courier New" w:hint="default"/>
+        <w:sz w:val="20"/>
+      </w:rPr>
+    </w:lvl>
+    <w:lvl w:ilvl="2" w:tentative="1">
+      <w:start w:val="1"/>
+      <w:numFmt w:val="bullet"/>
+      <w:lvlText w:val=""/>
+      <w:lvlJc w:val="left"/>
+      <w:pPr>
+        <w:tabs>
+          <w:tab w:val="num" w:pos="2160"/>
+        </w:tabs>
+        <w:ind w:left="2160" w:hanging="360"/>
+      </w:pPr>
+      <w:rPr>
+        <w:rFonts w:ascii="Wingdings" w:hAnsi="Wingdings" w:hint="default"/>
+        <w:sz w:val="20"/>
+      </w:rPr>
+    </w:lvl>
+    <w:lvl w:ilvl="3" w:tentative="1">
+      <w:start w:val="1"/>
+      <w:numFmt w:val="bullet"/>
+      <w:lvlText w:val=""/>
+      <w:lvlJc w:val="left"/>
+      <w:pPr>
+        <w:tabs>
+          <w:tab w:val="num" w:pos="2880"/>
+        </w:tabs>
+        <w:ind w:left="2880" w:hanging="360"/>
+      </w:pPr>
+      <w:rPr>
+        <w:rFonts w:ascii="Wingdings" w:hAnsi="Wingdings" w:hint="default"/>
+        <w:sz w:val="20"/>
+      </w:rPr>
+    </w:lvl>
+    <w:lvl w:ilvl="4" w:tentative="1">
+      <w:start w:val="1"/>
+      <w:numFmt w:val="bullet"/>
+      <w:lvlText w:val=""/>
+      <w:lvlJc w:val="left"/>
+      <w:pPr>
+        <w:tabs>
+          <w:tab w:val="num" w:pos="3600"/>
+        </w:tabs>
+        <w:ind w:left="3600" w:hanging="360"/>
+      </w:pPr>
+      <w:rPr>
+        <w:rFonts w:ascii="Wingdings" w:hAnsi="Wingdings" w:hint="default"/>
+        <w:sz w:val="20"/>
+      </w:rPr>
+    </w:lvl>
+    <w:lvl w:ilvl="5" w:tentative="1">
+      <w:start w:val="1"/>
+      <w:numFmt w:val="bullet"/>
+      <w:lvlText w:val=""/>
+      <w:lvlJc w:val="left"/>
+      <w:pPr>
+        <w:tabs>
+          <w:tab w:val="num" w:pos="4320"/>
+        </w:tabs>
+        <w:ind w:left="4320" w:hanging="360"/>
+      </w:pPr>
+      <w:rPr>
+        <w:rFonts w:ascii="Wingdings" w:hAnsi="Wingdings" w:hint="default"/>
+        <w:sz w:val="20"/>
+      </w:rPr>
+    </w:lvl>
+    <w:lvl w:ilvl="6" w:tentative="1">
+      <w:start w:val="1"/>
+      <w:numFmt w:val="bullet"/>
+      <w:lvlText w:val=""/>
+      <w:lvlJc w:val="left"/>
+      <w:pPr>
+        <w:tabs>
+          <w:tab w:val="num" w:pos="5040"/>
+        </w:tabs>
+        <w:ind w:left="5040" w:hanging="360"/>
+      </w:pPr>
+      <w:rPr>
+        <w:rFonts w:ascii="Wingdings" w:hAnsi="Wingdings" w:hint="default"/>
+        <w:sz w:val="20"/>
+      </w:rPr>
+    </w:lvl>
+    <w:lvl w:ilvl="7" w:tentative="1">
+      <w:start w:val="1"/>
+      <w:numFmt w:val="bullet"/>
+      <w:lvlText w:val=""/>
+      <w:lvlJc w:val="left"/>
+      <w:pPr>
+        <w:tabs>
+          <w:tab w:val="num" w:pos="5760"/>
+        </w:tabs>
+        <w:ind w:left="5760" w:hanging="360"/>
+      </w:pPr>
+      <w:rPr>
+        <w:rFonts w:ascii="Wingdings" w:hAnsi="Wingdings" w:hint="default"/>
+        <w:sz w:val="20"/>
+      </w:rPr>
+    </w:lvl>
+    <w:lvl w:ilvl="8" w:tentative="1">
+      <w:start w:val="1"/>
+      <w:numFmt w:val="bullet"/>
+      <w:lvlText w:val=""/>
+      <w:lvlJc w:val="left"/>
+      <w:pPr>
+        <w:tabs>
+          <w:tab w:val="num" w:pos="6480"/>
+        </w:tabs>
+        <w:ind w:left="6480" w:hanging="360"/>
+      </w:pPr>
+      <w:rPr>
+        <w:rFonts w:ascii="Wingdings" w:hAnsi="Wingdings" w:hint="default"/>
+        <w:sz w:val="20"/>
+      </w:rPr>
+    </w:lvl>
+  </w:abstractNum>
+  <w:abstractNum w:abstractNumId="3" w15:restartNumberingAfterBreak="0">
     <w:nsid w:val="24051BB6"/>
     <w:multiLevelType w:val="hybridMultilevel"/>
     <w:tmpl w:val="49909452"/>
@@ -6380,7 +7775,7 @@
       </w:pPr>
     </w:lvl>
   </w:abstractNum>
-  <w:abstractNum w:abstractNumId="1" w15:restartNumberingAfterBreak="0">
+  <w:abstractNum w:abstractNumId="4" w15:restartNumberingAfterBreak="0">
     <w:nsid w:val="376678C1"/>
     <w:multiLevelType w:val="multilevel"/>
     <w:tmpl w:val="3FA4F83A"/>
@@ -6522,7 +7917,7 @@
       </w:rPr>
     </w:lvl>
   </w:abstractNum>
-  <w:abstractNum w:abstractNumId="2" w15:restartNumberingAfterBreak="0">
+  <w:abstractNum w:abstractNumId="5" w15:restartNumberingAfterBreak="0">
     <w:nsid w:val="3D354B2F"/>
     <w:multiLevelType w:val="multilevel"/>
     <w:tmpl w:val="F886E122"/>
@@ -6671,7 +8066,7 @@
       </w:rPr>
     </w:lvl>
   </w:abstractNum>
-  <w:abstractNum w:abstractNumId="3" w15:restartNumberingAfterBreak="0">
+  <w:abstractNum w:abstractNumId="6" w15:restartNumberingAfterBreak="0">
     <w:nsid w:val="3DCB484F"/>
     <w:multiLevelType w:val="hybridMultilevel"/>
     <w:tmpl w:val="81CA9A28"/>
@@ -6784,7 +8179,120 @@
       </w:rPr>
     </w:lvl>
   </w:abstractNum>
-  <w:abstractNum w:abstractNumId="4" w15:restartNumberingAfterBreak="0">
+  <w:abstractNum w:abstractNumId="7" w15:restartNumberingAfterBreak="0">
+    <w:nsid w:val="4A5564FD"/>
+    <w:multiLevelType w:val="hybridMultilevel"/>
+    <w:tmpl w:val="0ADA8A46"/>
+    <w:lvl w:ilvl="0" w:tplc="0C0A0001">
+      <w:start w:val="1"/>
+      <w:numFmt w:val="bullet"/>
+      <w:lvlText w:val=""/>
+      <w:lvlJc w:val="left"/>
+      <w:pPr>
+        <w:ind w:left="360" w:hanging="360"/>
+      </w:pPr>
+      <w:rPr>
+        <w:rFonts w:ascii="Symbol" w:hAnsi="Symbol" w:hint="default"/>
+      </w:rPr>
+    </w:lvl>
+    <w:lvl w:ilvl="1" w:tplc="0C0A0003" w:tentative="1">
+      <w:start w:val="1"/>
+      <w:numFmt w:val="bullet"/>
+      <w:lvlText w:val="o"/>
+      <w:lvlJc w:val="left"/>
+      <w:pPr>
+        <w:ind w:left="1080" w:hanging="360"/>
+      </w:pPr>
+      <w:rPr>
+        <w:rFonts w:ascii="Courier New" w:hAnsi="Courier New" w:cs="Courier New" w:hint="default"/>
+      </w:rPr>
+    </w:lvl>
+    <w:lvl w:ilvl="2" w:tplc="0C0A0005" w:tentative="1">
+      <w:start w:val="1"/>
+      <w:numFmt w:val="bullet"/>
+      <w:lvlText w:val=""/>
+      <w:lvlJc w:val="left"/>
+      <w:pPr>
+        <w:ind w:left="1800" w:hanging="360"/>
+      </w:pPr>
+      <w:rPr>
+        <w:rFonts w:ascii="Wingdings" w:hAnsi="Wingdings" w:hint="default"/>
+      </w:rPr>
+    </w:lvl>
+    <w:lvl w:ilvl="3" w:tplc="0C0A0001" w:tentative="1">
+      <w:start w:val="1"/>
+      <w:numFmt w:val="bullet"/>
+      <w:lvlText w:val=""/>
+      <w:lvlJc w:val="left"/>
+      <w:pPr>
+        <w:ind w:left="2520" w:hanging="360"/>
+      </w:pPr>
+      <w:rPr>
+        <w:rFonts w:ascii="Symbol" w:hAnsi="Symbol" w:hint="default"/>
+      </w:rPr>
+    </w:lvl>
+    <w:lvl w:ilvl="4" w:tplc="0C0A0003" w:tentative="1">
+      <w:start w:val="1"/>
+      <w:numFmt w:val="bullet"/>
+      <w:lvlText w:val="o"/>
+      <w:lvlJc w:val="left"/>
+      <w:pPr>
+        <w:ind w:left="3240" w:hanging="360"/>
+      </w:pPr>
+      <w:rPr>
+        <w:rFonts w:ascii="Courier New" w:hAnsi="Courier New" w:cs="Courier New" w:hint="default"/>
+      </w:rPr>
+    </w:lvl>
+    <w:lvl w:ilvl="5" w:tplc="0C0A0005" w:tentative="1">
+      <w:start w:val="1"/>
+      <w:numFmt w:val="bullet"/>
+      <w:lvlText w:val=""/>
+      <w:lvlJc w:val="left"/>
+      <w:pPr>
+        <w:ind w:left="3960" w:hanging="360"/>
+      </w:pPr>
+      <w:rPr>
+        <w:rFonts w:ascii="Wingdings" w:hAnsi="Wingdings" w:hint="default"/>
+      </w:rPr>
+    </w:lvl>
+    <w:lvl w:ilvl="6" w:tplc="0C0A0001" w:tentative="1">
+      <w:start w:val="1"/>
+      <w:numFmt w:val="bullet"/>
+      <w:lvlText w:val=""/>
+      <w:lvlJc w:val="left"/>
+      <w:pPr>
+        <w:ind w:left="4680" w:hanging="360"/>
+      </w:pPr>
+      <w:rPr>
+        <w:rFonts w:ascii="Symbol" w:hAnsi="Symbol" w:hint="default"/>
+      </w:rPr>
+    </w:lvl>
+    <w:lvl w:ilvl="7" w:tplc="0C0A0003" w:tentative="1">
+      <w:start w:val="1"/>
+      <w:numFmt w:val="bullet"/>
+      <w:lvlText w:val="o"/>
+      <w:lvlJc w:val="left"/>
+      <w:pPr>
+        <w:ind w:left="5400" w:hanging="360"/>
+      </w:pPr>
+      <w:rPr>
+        <w:rFonts w:ascii="Courier New" w:hAnsi="Courier New" w:cs="Courier New" w:hint="default"/>
+      </w:rPr>
+    </w:lvl>
+    <w:lvl w:ilvl="8" w:tplc="0C0A0005" w:tentative="1">
+      <w:start w:val="1"/>
+      <w:numFmt w:val="bullet"/>
+      <w:lvlText w:val=""/>
+      <w:lvlJc w:val="left"/>
+      <w:pPr>
+        <w:ind w:left="6120" w:hanging="360"/>
+      </w:pPr>
+      <w:rPr>
+        <w:rFonts w:ascii="Wingdings" w:hAnsi="Wingdings" w:hint="default"/>
+      </w:rPr>
+    </w:lvl>
+  </w:abstractNum>
+  <w:abstractNum w:abstractNumId="8" w15:restartNumberingAfterBreak="0">
     <w:nsid w:val="526F3629"/>
     <w:multiLevelType w:val="multilevel"/>
     <w:tmpl w:val="EDE62F86"/>
@@ -6933,7 +8441,567 @@
       </w:rPr>
     </w:lvl>
   </w:abstractNum>
-  <w:abstractNum w:abstractNumId="5" w15:restartNumberingAfterBreak="0">
+  <w:abstractNum w:abstractNumId="9" w15:restartNumberingAfterBreak="0">
+    <w:nsid w:val="53CA4498"/>
+    <w:multiLevelType w:val="multilevel"/>
+    <w:tmpl w:val="804C6234"/>
+    <w:lvl w:ilvl="0">
+      <w:start w:val="1"/>
+      <w:numFmt w:val="bullet"/>
+      <w:lvlText w:val=""/>
+      <w:lvlJc w:val="left"/>
+      <w:pPr>
+        <w:tabs>
+          <w:tab w:val="num" w:pos="720"/>
+        </w:tabs>
+        <w:ind w:left="720" w:hanging="360"/>
+      </w:pPr>
+      <w:rPr>
+        <w:rFonts w:ascii="Symbol" w:hAnsi="Symbol" w:hint="default"/>
+        <w:sz w:val="20"/>
+      </w:rPr>
+    </w:lvl>
+    <w:lvl w:ilvl="1">
+      <w:start w:val="1"/>
+      <w:numFmt w:val="bullet"/>
+      <w:lvlText w:val="o"/>
+      <w:lvlJc w:val="left"/>
+      <w:pPr>
+        <w:tabs>
+          <w:tab w:val="num" w:pos="1440"/>
+        </w:tabs>
+        <w:ind w:left="1440" w:hanging="360"/>
+      </w:pPr>
+      <w:rPr>
+        <w:rFonts w:ascii="Courier New" w:hAnsi="Courier New" w:hint="default"/>
+        <w:sz w:val="20"/>
+      </w:rPr>
+    </w:lvl>
+    <w:lvl w:ilvl="2" w:tentative="1">
+      <w:start w:val="1"/>
+      <w:numFmt w:val="bullet"/>
+      <w:lvlText w:val=""/>
+      <w:lvlJc w:val="left"/>
+      <w:pPr>
+        <w:tabs>
+          <w:tab w:val="num" w:pos="2160"/>
+        </w:tabs>
+        <w:ind w:left="2160" w:hanging="360"/>
+      </w:pPr>
+      <w:rPr>
+        <w:rFonts w:ascii="Wingdings" w:hAnsi="Wingdings" w:hint="default"/>
+        <w:sz w:val="20"/>
+      </w:rPr>
+    </w:lvl>
+    <w:lvl w:ilvl="3" w:tentative="1">
+      <w:start w:val="1"/>
+      <w:numFmt w:val="bullet"/>
+      <w:lvlText w:val=""/>
+      <w:lvlJc w:val="left"/>
+      <w:pPr>
+        <w:tabs>
+          <w:tab w:val="num" w:pos="2880"/>
+        </w:tabs>
+        <w:ind w:left="2880" w:hanging="360"/>
+      </w:pPr>
+      <w:rPr>
+        <w:rFonts w:ascii="Wingdings" w:hAnsi="Wingdings" w:hint="default"/>
+        <w:sz w:val="20"/>
+      </w:rPr>
+    </w:lvl>
+    <w:lvl w:ilvl="4" w:tentative="1">
+      <w:start w:val="1"/>
+      <w:numFmt w:val="bullet"/>
+      <w:lvlText w:val=""/>
+      <w:lvlJc w:val="left"/>
+      <w:pPr>
+        <w:tabs>
+          <w:tab w:val="num" w:pos="3600"/>
+        </w:tabs>
+        <w:ind w:left="3600" w:hanging="360"/>
+      </w:pPr>
+      <w:rPr>
+        <w:rFonts w:ascii="Wingdings" w:hAnsi="Wingdings" w:hint="default"/>
+        <w:sz w:val="20"/>
+      </w:rPr>
+    </w:lvl>
+    <w:lvl w:ilvl="5" w:tentative="1">
+      <w:start w:val="1"/>
+      <w:numFmt w:val="bullet"/>
+      <w:lvlText w:val=""/>
+      <w:lvlJc w:val="left"/>
+      <w:pPr>
+        <w:tabs>
+          <w:tab w:val="num" w:pos="4320"/>
+        </w:tabs>
+        <w:ind w:left="4320" w:hanging="360"/>
+      </w:pPr>
+      <w:rPr>
+        <w:rFonts w:ascii="Wingdings" w:hAnsi="Wingdings" w:hint="default"/>
+        <w:sz w:val="20"/>
+      </w:rPr>
+    </w:lvl>
+    <w:lvl w:ilvl="6" w:tentative="1">
+      <w:start w:val="1"/>
+      <w:numFmt w:val="bullet"/>
+      <w:lvlText w:val=""/>
+      <w:lvlJc w:val="left"/>
+      <w:pPr>
+        <w:tabs>
+          <w:tab w:val="num" w:pos="5040"/>
+        </w:tabs>
+        <w:ind w:left="5040" w:hanging="360"/>
+      </w:pPr>
+      <w:rPr>
+        <w:rFonts w:ascii="Wingdings" w:hAnsi="Wingdings" w:hint="default"/>
+        <w:sz w:val="20"/>
+      </w:rPr>
+    </w:lvl>
+    <w:lvl w:ilvl="7" w:tentative="1">
+      <w:start w:val="1"/>
+      <w:numFmt w:val="bullet"/>
+      <w:lvlText w:val=""/>
+      <w:lvlJc w:val="left"/>
+      <w:pPr>
+        <w:tabs>
+          <w:tab w:val="num" w:pos="5760"/>
+        </w:tabs>
+        <w:ind w:left="5760" w:hanging="360"/>
+      </w:pPr>
+      <w:rPr>
+        <w:rFonts w:ascii="Wingdings" w:hAnsi="Wingdings" w:hint="default"/>
+        <w:sz w:val="20"/>
+      </w:rPr>
+    </w:lvl>
+    <w:lvl w:ilvl="8" w:tentative="1">
+      <w:start w:val="1"/>
+      <w:numFmt w:val="bullet"/>
+      <w:lvlText w:val=""/>
+      <w:lvlJc w:val="left"/>
+      <w:pPr>
+        <w:tabs>
+          <w:tab w:val="num" w:pos="6480"/>
+        </w:tabs>
+        <w:ind w:left="6480" w:hanging="360"/>
+      </w:pPr>
+      <w:rPr>
+        <w:rFonts w:ascii="Wingdings" w:hAnsi="Wingdings" w:hint="default"/>
+        <w:sz w:val="20"/>
+      </w:rPr>
+    </w:lvl>
+  </w:abstractNum>
+  <w:abstractNum w:abstractNumId="10" w15:restartNumberingAfterBreak="0">
+    <w:nsid w:val="5D3D45DC"/>
+    <w:multiLevelType w:val="multilevel"/>
+    <w:tmpl w:val="724A170C"/>
+    <w:lvl w:ilvl="0">
+      <w:start w:val="1"/>
+      <w:numFmt w:val="bullet"/>
+      <w:lvlText w:val=""/>
+      <w:lvlJc w:val="left"/>
+      <w:pPr>
+        <w:tabs>
+          <w:tab w:val="num" w:pos="720"/>
+        </w:tabs>
+        <w:ind w:left="720" w:hanging="360"/>
+      </w:pPr>
+      <w:rPr>
+        <w:rFonts w:ascii="Symbol" w:hAnsi="Symbol" w:hint="default"/>
+        <w:sz w:val="20"/>
+      </w:rPr>
+    </w:lvl>
+    <w:lvl w:ilvl="1">
+      <w:start w:val="1"/>
+      <w:numFmt w:val="bullet"/>
+      <w:lvlText w:val="o"/>
+      <w:lvlJc w:val="left"/>
+      <w:pPr>
+        <w:tabs>
+          <w:tab w:val="num" w:pos="1440"/>
+        </w:tabs>
+        <w:ind w:left="1440" w:hanging="360"/>
+      </w:pPr>
+      <w:rPr>
+        <w:rFonts w:ascii="Courier New" w:hAnsi="Courier New" w:hint="default"/>
+        <w:sz w:val="20"/>
+      </w:rPr>
+    </w:lvl>
+    <w:lvl w:ilvl="2" w:tentative="1">
+      <w:start w:val="1"/>
+      <w:numFmt w:val="bullet"/>
+      <w:lvlText w:val=""/>
+      <w:lvlJc w:val="left"/>
+      <w:pPr>
+        <w:tabs>
+          <w:tab w:val="num" w:pos="2160"/>
+        </w:tabs>
+        <w:ind w:left="2160" w:hanging="360"/>
+      </w:pPr>
+      <w:rPr>
+        <w:rFonts w:ascii="Wingdings" w:hAnsi="Wingdings" w:hint="default"/>
+        <w:sz w:val="20"/>
+      </w:rPr>
+    </w:lvl>
+    <w:lvl w:ilvl="3" w:tentative="1">
+      <w:start w:val="1"/>
+      <w:numFmt w:val="bullet"/>
+      <w:lvlText w:val=""/>
+      <w:lvlJc w:val="left"/>
+      <w:pPr>
+        <w:tabs>
+          <w:tab w:val="num" w:pos="2880"/>
+        </w:tabs>
+        <w:ind w:left="2880" w:hanging="360"/>
+      </w:pPr>
+      <w:rPr>
+        <w:rFonts w:ascii="Wingdings" w:hAnsi="Wingdings" w:hint="default"/>
+        <w:sz w:val="20"/>
+      </w:rPr>
+    </w:lvl>
+    <w:lvl w:ilvl="4" w:tentative="1">
+      <w:start w:val="1"/>
+      <w:numFmt w:val="bullet"/>
+      <w:lvlText w:val=""/>
+      <w:lvlJc w:val="left"/>
+      <w:pPr>
+        <w:tabs>
+          <w:tab w:val="num" w:pos="3600"/>
+        </w:tabs>
+        <w:ind w:left="3600" w:hanging="360"/>
+      </w:pPr>
+      <w:rPr>
+        <w:rFonts w:ascii="Wingdings" w:hAnsi="Wingdings" w:hint="default"/>
+        <w:sz w:val="20"/>
+      </w:rPr>
+    </w:lvl>
+    <w:lvl w:ilvl="5" w:tentative="1">
+      <w:start w:val="1"/>
+      <w:numFmt w:val="bullet"/>
+      <w:lvlText w:val=""/>
+      <w:lvlJc w:val="left"/>
+      <w:pPr>
+        <w:tabs>
+          <w:tab w:val="num" w:pos="4320"/>
+        </w:tabs>
+        <w:ind w:left="4320" w:hanging="360"/>
+      </w:pPr>
+      <w:rPr>
+        <w:rFonts w:ascii="Wingdings" w:hAnsi="Wingdings" w:hint="default"/>
+        <w:sz w:val="20"/>
+      </w:rPr>
+    </w:lvl>
+    <w:lvl w:ilvl="6" w:tentative="1">
+      <w:start w:val="1"/>
+      <w:numFmt w:val="bullet"/>
+      <w:lvlText w:val=""/>
+      <w:lvlJc w:val="left"/>
+      <w:pPr>
+        <w:tabs>
+          <w:tab w:val="num" w:pos="5040"/>
+        </w:tabs>
+        <w:ind w:left="5040" w:hanging="360"/>
+      </w:pPr>
+      <w:rPr>
+        <w:rFonts w:ascii="Wingdings" w:hAnsi="Wingdings" w:hint="default"/>
+        <w:sz w:val="20"/>
+      </w:rPr>
+    </w:lvl>
+    <w:lvl w:ilvl="7" w:tentative="1">
+      <w:start w:val="1"/>
+      <w:numFmt w:val="bullet"/>
+      <w:lvlText w:val=""/>
+      <w:lvlJc w:val="left"/>
+      <w:pPr>
+        <w:tabs>
+          <w:tab w:val="num" w:pos="5760"/>
+        </w:tabs>
+        <w:ind w:left="5760" w:hanging="360"/>
+      </w:pPr>
+      <w:rPr>
+        <w:rFonts w:ascii="Wingdings" w:hAnsi="Wingdings" w:hint="default"/>
+        <w:sz w:val="20"/>
+      </w:rPr>
+    </w:lvl>
+    <w:lvl w:ilvl="8" w:tentative="1">
+      <w:start w:val="1"/>
+      <w:numFmt w:val="bullet"/>
+      <w:lvlText w:val=""/>
+      <w:lvlJc w:val="left"/>
+      <w:pPr>
+        <w:tabs>
+          <w:tab w:val="num" w:pos="6480"/>
+        </w:tabs>
+        <w:ind w:left="6480" w:hanging="360"/>
+      </w:pPr>
+      <w:rPr>
+        <w:rFonts w:ascii="Wingdings" w:hAnsi="Wingdings" w:hint="default"/>
+        <w:sz w:val="20"/>
+      </w:rPr>
+    </w:lvl>
+  </w:abstractNum>
+  <w:abstractNum w:abstractNumId="11" w15:restartNumberingAfterBreak="0">
+    <w:nsid w:val="614B33CB"/>
+    <w:multiLevelType w:val="hybridMultilevel"/>
+    <w:tmpl w:val="3FBC8636"/>
+    <w:lvl w:ilvl="0" w:tplc="0C0A0001">
+      <w:start w:val="1"/>
+      <w:numFmt w:val="bullet"/>
+      <w:lvlText w:val=""/>
+      <w:lvlJc w:val="left"/>
+      <w:pPr>
+        <w:ind w:left="720" w:hanging="360"/>
+      </w:pPr>
+      <w:rPr>
+        <w:rFonts w:ascii="Symbol" w:hAnsi="Symbol" w:hint="default"/>
+      </w:rPr>
+    </w:lvl>
+    <w:lvl w:ilvl="1" w:tplc="0C0A0003" w:tentative="1">
+      <w:start w:val="1"/>
+      <w:numFmt w:val="bullet"/>
+      <w:lvlText w:val="o"/>
+      <w:lvlJc w:val="left"/>
+      <w:pPr>
+        <w:ind w:left="1440" w:hanging="360"/>
+      </w:pPr>
+      <w:rPr>
+        <w:rFonts w:ascii="Courier New" w:hAnsi="Courier New" w:cs="Courier New" w:hint="default"/>
+      </w:rPr>
+    </w:lvl>
+    <w:lvl w:ilvl="2" w:tplc="0C0A0005" w:tentative="1">
+      <w:start w:val="1"/>
+      <w:numFmt w:val="bullet"/>
+      <w:lvlText w:val=""/>
+      <w:lvlJc w:val="left"/>
+      <w:pPr>
+        <w:ind w:left="2160" w:hanging="360"/>
+      </w:pPr>
+      <w:rPr>
+        <w:rFonts w:ascii="Wingdings" w:hAnsi="Wingdings" w:hint="default"/>
+      </w:rPr>
+    </w:lvl>
+    <w:lvl w:ilvl="3" w:tplc="0C0A0001" w:tentative="1">
+      <w:start w:val="1"/>
+      <w:numFmt w:val="bullet"/>
+      <w:lvlText w:val=""/>
+      <w:lvlJc w:val="left"/>
+      <w:pPr>
+        <w:ind w:left="2880" w:hanging="360"/>
+      </w:pPr>
+      <w:rPr>
+        <w:rFonts w:ascii="Symbol" w:hAnsi="Symbol" w:hint="default"/>
+      </w:rPr>
+    </w:lvl>
+    <w:lvl w:ilvl="4" w:tplc="0C0A0003" w:tentative="1">
+      <w:start w:val="1"/>
+      <w:numFmt w:val="bullet"/>
+      <w:lvlText w:val="o"/>
+      <w:lvlJc w:val="left"/>
+      <w:pPr>
+        <w:ind w:left="3600" w:hanging="360"/>
+      </w:pPr>
+      <w:rPr>
+        <w:rFonts w:ascii="Courier New" w:hAnsi="Courier New" w:cs="Courier New" w:hint="default"/>
+      </w:rPr>
+    </w:lvl>
+    <w:lvl w:ilvl="5" w:tplc="0C0A0005" w:tentative="1">
+      <w:start w:val="1"/>
+      <w:numFmt w:val="bullet"/>
+      <w:lvlText w:val=""/>
+      <w:lvlJc w:val="left"/>
+      <w:pPr>
+        <w:ind w:left="4320" w:hanging="360"/>
+      </w:pPr>
+      <w:rPr>
+        <w:rFonts w:ascii="Wingdings" w:hAnsi="Wingdings" w:hint="default"/>
+      </w:rPr>
+    </w:lvl>
+    <w:lvl w:ilvl="6" w:tplc="0C0A0001" w:tentative="1">
+      <w:start w:val="1"/>
+      <w:numFmt w:val="bullet"/>
+      <w:lvlText w:val=""/>
+      <w:lvlJc w:val="left"/>
+      <w:pPr>
+        <w:ind w:left="5040" w:hanging="360"/>
+      </w:pPr>
+      <w:rPr>
+        <w:rFonts w:ascii="Symbol" w:hAnsi="Symbol" w:hint="default"/>
+      </w:rPr>
+    </w:lvl>
+    <w:lvl w:ilvl="7" w:tplc="0C0A0003" w:tentative="1">
+      <w:start w:val="1"/>
+      <w:numFmt w:val="bullet"/>
+      <w:lvlText w:val="o"/>
+      <w:lvlJc w:val="left"/>
+      <w:pPr>
+        <w:ind w:left="5760" w:hanging="360"/>
+      </w:pPr>
+      <w:rPr>
+        <w:rFonts w:ascii="Courier New" w:hAnsi="Courier New" w:cs="Courier New" w:hint="default"/>
+      </w:rPr>
+    </w:lvl>
+    <w:lvl w:ilvl="8" w:tplc="0C0A0005" w:tentative="1">
+      <w:start w:val="1"/>
+      <w:numFmt w:val="bullet"/>
+      <w:lvlText w:val=""/>
+      <w:lvlJc w:val="left"/>
+      <w:pPr>
+        <w:ind w:left="6480" w:hanging="360"/>
+      </w:pPr>
+      <w:rPr>
+        <w:rFonts w:ascii="Wingdings" w:hAnsi="Wingdings" w:hint="default"/>
+      </w:rPr>
+    </w:lvl>
+  </w:abstractNum>
+  <w:abstractNum w:abstractNumId="12" w15:restartNumberingAfterBreak="0">
+    <w:nsid w:val="64991E26"/>
+    <w:multiLevelType w:val="multilevel"/>
+    <w:tmpl w:val="A8D2F66C"/>
+    <w:lvl w:ilvl="0">
+      <w:start w:val="1"/>
+      <w:numFmt w:val="bullet"/>
+      <w:lvlText w:val=""/>
+      <w:lvlJc w:val="left"/>
+      <w:pPr>
+        <w:tabs>
+          <w:tab w:val="num" w:pos="720"/>
+        </w:tabs>
+        <w:ind w:left="720" w:hanging="360"/>
+      </w:pPr>
+      <w:rPr>
+        <w:rFonts w:ascii="Symbol" w:hAnsi="Symbol" w:hint="default"/>
+        <w:sz w:val="20"/>
+      </w:rPr>
+    </w:lvl>
+    <w:lvl w:ilvl="1">
+      <w:start w:val="1"/>
+      <w:numFmt w:val="bullet"/>
+      <w:lvlText w:val="o"/>
+      <w:lvlJc w:val="left"/>
+      <w:pPr>
+        <w:tabs>
+          <w:tab w:val="num" w:pos="1440"/>
+        </w:tabs>
+        <w:ind w:left="1440" w:hanging="360"/>
+      </w:pPr>
+      <w:rPr>
+        <w:rFonts w:ascii="Courier New" w:hAnsi="Courier New" w:hint="default"/>
+        <w:sz w:val="20"/>
+      </w:rPr>
+    </w:lvl>
+    <w:lvl w:ilvl="2" w:tentative="1">
+      <w:start w:val="1"/>
+      <w:numFmt w:val="bullet"/>
+      <w:lvlText w:val=""/>
+      <w:lvlJc w:val="left"/>
+      <w:pPr>
+        <w:tabs>
+          <w:tab w:val="num" w:pos="2160"/>
+        </w:tabs>
+        <w:ind w:left="2160" w:hanging="360"/>
+      </w:pPr>
+      <w:rPr>
+        <w:rFonts w:ascii="Wingdings" w:hAnsi="Wingdings" w:hint="default"/>
+        <w:sz w:val="20"/>
+      </w:rPr>
+    </w:lvl>
+    <w:lvl w:ilvl="3" w:tentative="1">
+      <w:start w:val="1"/>
+      <w:numFmt w:val="bullet"/>
+      <w:lvlText w:val=""/>
+      <w:lvlJc w:val="left"/>
+      <w:pPr>
+        <w:tabs>
+          <w:tab w:val="num" w:pos="2880"/>
+        </w:tabs>
+        <w:ind w:left="2880" w:hanging="360"/>
+      </w:pPr>
+      <w:rPr>
+        <w:rFonts w:ascii="Wingdings" w:hAnsi="Wingdings" w:hint="default"/>
+        <w:sz w:val="20"/>
+      </w:rPr>
+    </w:lvl>
+    <w:lvl w:ilvl="4" w:tentative="1">
+      <w:start w:val="1"/>
+      <w:numFmt w:val="bullet"/>
+      <w:lvlText w:val=""/>
+      <w:lvlJc w:val="left"/>
+      <w:pPr>
+        <w:tabs>
+          <w:tab w:val="num" w:pos="3600"/>
+        </w:tabs>
+        <w:ind w:left="3600" w:hanging="360"/>
+      </w:pPr>
+      <w:rPr>
+        <w:rFonts w:ascii="Wingdings" w:hAnsi="Wingdings" w:hint="default"/>
+        <w:sz w:val="20"/>
+      </w:rPr>
+    </w:lvl>
+    <w:lvl w:ilvl="5" w:tentative="1">
+      <w:start w:val="1"/>
+      <w:numFmt w:val="bullet"/>
+      <w:lvlText w:val=""/>
+      <w:lvlJc w:val="left"/>
+      <w:pPr>
+        <w:tabs>
+          <w:tab w:val="num" w:pos="4320"/>
+        </w:tabs>
+        <w:ind w:left="4320" w:hanging="360"/>
+      </w:pPr>
+      <w:rPr>
+        <w:rFonts w:ascii="Wingdings" w:hAnsi="Wingdings" w:hint="default"/>
+        <w:sz w:val="20"/>
+      </w:rPr>
+    </w:lvl>
+    <w:lvl w:ilvl="6" w:tentative="1">
+      <w:start w:val="1"/>
+      <w:numFmt w:val="bullet"/>
+      <w:lvlText w:val=""/>
+      <w:lvlJc w:val="left"/>
+      <w:pPr>
+        <w:tabs>
+          <w:tab w:val="num" w:pos="5040"/>
+        </w:tabs>
+        <w:ind w:left="5040" w:hanging="360"/>
+      </w:pPr>
+      <w:rPr>
+        <w:rFonts w:ascii="Wingdings" w:hAnsi="Wingdings" w:hint="default"/>
+        <w:sz w:val="20"/>
+      </w:rPr>
+    </w:lvl>
+    <w:lvl w:ilvl="7" w:tentative="1">
+      <w:start w:val="1"/>
+      <w:numFmt w:val="bullet"/>
+      <w:lvlText w:val=""/>
+      <w:lvlJc w:val="left"/>
+      <w:pPr>
+        <w:tabs>
+          <w:tab w:val="num" w:pos="5760"/>
+        </w:tabs>
+        <w:ind w:left="5760" w:hanging="360"/>
+      </w:pPr>
+      <w:rPr>
+        <w:rFonts w:ascii="Wingdings" w:hAnsi="Wingdings" w:hint="default"/>
+        <w:sz w:val="20"/>
+      </w:rPr>
+    </w:lvl>
+    <w:lvl w:ilvl="8" w:tentative="1">
+      <w:start w:val="1"/>
+      <w:numFmt w:val="bullet"/>
+      <w:lvlText w:val=""/>
+      <w:lvlJc w:val="left"/>
+      <w:pPr>
+        <w:tabs>
+          <w:tab w:val="num" w:pos="6480"/>
+        </w:tabs>
+        <w:ind w:left="6480" w:hanging="360"/>
+      </w:pPr>
+      <w:rPr>
+        <w:rFonts w:ascii="Wingdings" w:hAnsi="Wingdings" w:hint="default"/>
+        <w:sz w:val="20"/>
+      </w:rPr>
+    </w:lvl>
+  </w:abstractNum>
+  <w:abstractNum w:abstractNumId="13" w15:restartNumberingAfterBreak="0">
     <w:nsid w:val="67492DDD"/>
     <w:multiLevelType w:val="multilevel"/>
     <w:tmpl w:val="21E49EDE"/>
@@ -7021,7 +9089,7 @@
       </w:pPr>
     </w:lvl>
   </w:abstractNum>
-  <w:abstractNum w:abstractNumId="6" w15:restartNumberingAfterBreak="0">
+  <w:abstractNum w:abstractNumId="14" w15:restartNumberingAfterBreak="0">
     <w:nsid w:val="6E366054"/>
     <w:multiLevelType w:val="multilevel"/>
     <w:tmpl w:val="843C859A"/>
@@ -7170,7 +9238,233 @@
       </w:rPr>
     </w:lvl>
   </w:abstractNum>
-  <w:abstractNum w:abstractNumId="7" w15:restartNumberingAfterBreak="0">
+  <w:abstractNum w:abstractNumId="15" w15:restartNumberingAfterBreak="0">
+    <w:nsid w:val="6E591238"/>
+    <w:multiLevelType w:val="hybridMultilevel"/>
+    <w:tmpl w:val="5588AFE0"/>
+    <w:lvl w:ilvl="0" w:tplc="0C0A0001">
+      <w:start w:val="1"/>
+      <w:numFmt w:val="bullet"/>
+      <w:lvlText w:val=""/>
+      <w:lvlJc w:val="left"/>
+      <w:pPr>
+        <w:ind w:left="360" w:hanging="360"/>
+      </w:pPr>
+      <w:rPr>
+        <w:rFonts w:ascii="Symbol" w:hAnsi="Symbol" w:hint="default"/>
+      </w:rPr>
+    </w:lvl>
+    <w:lvl w:ilvl="1" w:tplc="0C0A0003" w:tentative="1">
+      <w:start w:val="1"/>
+      <w:numFmt w:val="bullet"/>
+      <w:lvlText w:val="o"/>
+      <w:lvlJc w:val="left"/>
+      <w:pPr>
+        <w:ind w:left="1080" w:hanging="360"/>
+      </w:pPr>
+      <w:rPr>
+        <w:rFonts w:ascii="Courier New" w:hAnsi="Courier New" w:cs="Courier New" w:hint="default"/>
+      </w:rPr>
+    </w:lvl>
+    <w:lvl w:ilvl="2" w:tplc="0C0A0005" w:tentative="1">
+      <w:start w:val="1"/>
+      <w:numFmt w:val="bullet"/>
+      <w:lvlText w:val=""/>
+      <w:lvlJc w:val="left"/>
+      <w:pPr>
+        <w:ind w:left="1800" w:hanging="360"/>
+      </w:pPr>
+      <w:rPr>
+        <w:rFonts w:ascii="Wingdings" w:hAnsi="Wingdings" w:hint="default"/>
+      </w:rPr>
+    </w:lvl>
+    <w:lvl w:ilvl="3" w:tplc="0C0A0001" w:tentative="1">
+      <w:start w:val="1"/>
+      <w:numFmt w:val="bullet"/>
+      <w:lvlText w:val=""/>
+      <w:lvlJc w:val="left"/>
+      <w:pPr>
+        <w:ind w:left="2520" w:hanging="360"/>
+      </w:pPr>
+      <w:rPr>
+        <w:rFonts w:ascii="Symbol" w:hAnsi="Symbol" w:hint="default"/>
+      </w:rPr>
+    </w:lvl>
+    <w:lvl w:ilvl="4" w:tplc="0C0A0003" w:tentative="1">
+      <w:start w:val="1"/>
+      <w:numFmt w:val="bullet"/>
+      <w:lvlText w:val="o"/>
+      <w:lvlJc w:val="left"/>
+      <w:pPr>
+        <w:ind w:left="3240" w:hanging="360"/>
+      </w:pPr>
+      <w:rPr>
+        <w:rFonts w:ascii="Courier New" w:hAnsi="Courier New" w:cs="Courier New" w:hint="default"/>
+      </w:rPr>
+    </w:lvl>
+    <w:lvl w:ilvl="5" w:tplc="0C0A0005" w:tentative="1">
+      <w:start w:val="1"/>
+      <w:numFmt w:val="bullet"/>
+      <w:lvlText w:val=""/>
+      <w:lvlJc w:val="left"/>
+      <w:pPr>
+        <w:ind w:left="3960" w:hanging="360"/>
+      </w:pPr>
+      <w:rPr>
+        <w:rFonts w:ascii="Wingdings" w:hAnsi="Wingdings" w:hint="default"/>
+      </w:rPr>
+    </w:lvl>
+    <w:lvl w:ilvl="6" w:tplc="0C0A0001" w:tentative="1">
+      <w:start w:val="1"/>
+      <w:numFmt w:val="bullet"/>
+      <w:lvlText w:val=""/>
+      <w:lvlJc w:val="left"/>
+      <w:pPr>
+        <w:ind w:left="4680" w:hanging="360"/>
+      </w:pPr>
+      <w:rPr>
+        <w:rFonts w:ascii="Symbol" w:hAnsi="Symbol" w:hint="default"/>
+      </w:rPr>
+    </w:lvl>
+    <w:lvl w:ilvl="7" w:tplc="0C0A0003" w:tentative="1">
+      <w:start w:val="1"/>
+      <w:numFmt w:val="bullet"/>
+      <w:lvlText w:val="o"/>
+      <w:lvlJc w:val="left"/>
+      <w:pPr>
+        <w:ind w:left="5400" w:hanging="360"/>
+      </w:pPr>
+      <w:rPr>
+        <w:rFonts w:ascii="Courier New" w:hAnsi="Courier New" w:cs="Courier New" w:hint="default"/>
+      </w:rPr>
+    </w:lvl>
+    <w:lvl w:ilvl="8" w:tplc="0C0A0005" w:tentative="1">
+      <w:start w:val="1"/>
+      <w:numFmt w:val="bullet"/>
+      <w:lvlText w:val=""/>
+      <w:lvlJc w:val="left"/>
+      <w:pPr>
+        <w:ind w:left="6120" w:hanging="360"/>
+      </w:pPr>
+      <w:rPr>
+        <w:rFonts w:ascii="Wingdings" w:hAnsi="Wingdings" w:hint="default"/>
+      </w:rPr>
+    </w:lvl>
+  </w:abstractNum>
+  <w:abstractNum w:abstractNumId="16" w15:restartNumberingAfterBreak="0">
+    <w:nsid w:val="7B996058"/>
+    <w:multiLevelType w:val="multilevel"/>
+    <w:tmpl w:val="B8E23E02"/>
+    <w:lvl w:ilvl="0">
+      <w:start w:val="1"/>
+      <w:numFmt w:val="decimal"/>
+      <w:lvlText w:val="%1"/>
+      <w:lvlJc w:val="left"/>
+      <w:pPr>
+        <w:ind w:left="420" w:hanging="420"/>
+      </w:pPr>
+      <w:rPr>
+        <w:rFonts w:hint="default"/>
+      </w:rPr>
+    </w:lvl>
+    <w:lvl w:ilvl="1">
+      <w:start w:val="1"/>
+      <w:numFmt w:val="decimal"/>
+      <w:lvlText w:val="%1.%2"/>
+      <w:lvlJc w:val="left"/>
+      <w:pPr>
+        <w:ind w:left="720" w:hanging="720"/>
+      </w:pPr>
+      <w:rPr>
+        <w:rFonts w:hint="default"/>
+      </w:rPr>
+    </w:lvl>
+    <w:lvl w:ilvl="2">
+      <w:start w:val="1"/>
+      <w:numFmt w:val="decimal"/>
+      <w:lvlText w:val="%1.%2.%3"/>
+      <w:lvlJc w:val="left"/>
+      <w:pPr>
+        <w:ind w:left="720" w:hanging="720"/>
+      </w:pPr>
+      <w:rPr>
+        <w:rFonts w:hint="default"/>
+      </w:rPr>
+    </w:lvl>
+    <w:lvl w:ilvl="3">
+      <w:start w:val="1"/>
+      <w:numFmt w:val="decimal"/>
+      <w:lvlText w:val="%1.%2.%3.%4"/>
+      <w:lvlJc w:val="left"/>
+      <w:pPr>
+        <w:ind w:left="1080" w:hanging="1080"/>
+      </w:pPr>
+      <w:rPr>
+        <w:rFonts w:hint="default"/>
+      </w:rPr>
+    </w:lvl>
+    <w:lvl w:ilvl="4">
+      <w:start w:val="1"/>
+      <w:numFmt w:val="decimal"/>
+      <w:lvlText w:val="%1.%2.%3.%4.%5"/>
+      <w:lvlJc w:val="left"/>
+      <w:pPr>
+        <w:ind w:left="1440" w:hanging="1440"/>
+      </w:pPr>
+      <w:rPr>
+        <w:rFonts w:hint="default"/>
+      </w:rPr>
+    </w:lvl>
+    <w:lvl w:ilvl="5">
+      <w:start w:val="1"/>
+      <w:numFmt w:val="decimal"/>
+      <w:lvlText w:val="%1.%2.%3.%4.%5.%6"/>
+      <w:lvlJc w:val="left"/>
+      <w:pPr>
+        <w:ind w:left="1440" w:hanging="1440"/>
+      </w:pPr>
+      <w:rPr>
+        <w:rFonts w:hint="default"/>
+      </w:rPr>
+    </w:lvl>
+    <w:lvl w:ilvl="6">
+      <w:start w:val="1"/>
+      <w:numFmt w:val="decimal"/>
+      <w:lvlText w:val="%1.%2.%3.%4.%5.%6.%7"/>
+      <w:lvlJc w:val="left"/>
+      <w:pPr>
+        <w:ind w:left="1800" w:hanging="1800"/>
+      </w:pPr>
+      <w:rPr>
+        <w:rFonts w:hint="default"/>
+      </w:rPr>
+    </w:lvl>
+    <w:lvl w:ilvl="7">
+      <w:start w:val="1"/>
+      <w:numFmt w:val="decimal"/>
+      <w:lvlText w:val="%1.%2.%3.%4.%5.%6.%7.%8"/>
+      <w:lvlJc w:val="left"/>
+      <w:pPr>
+        <w:ind w:left="2160" w:hanging="2160"/>
+      </w:pPr>
+      <w:rPr>
+        <w:rFonts w:hint="default"/>
+      </w:rPr>
+    </w:lvl>
+    <w:lvl w:ilvl="8">
+      <w:start w:val="1"/>
+      <w:numFmt w:val="decimal"/>
+      <w:lvlText w:val="%1.%2.%3.%4.%5.%6.%7.%8.%9"/>
+      <w:lvlJc w:val="left"/>
+      <w:pPr>
+        <w:ind w:left="2160" w:hanging="2160"/>
+      </w:pPr>
+      <w:rPr>
+        <w:rFonts w:hint="default"/>
+      </w:rPr>
+    </w:lvl>
+  </w:abstractNum>
+  <w:abstractNum w:abstractNumId="17" w15:restartNumberingAfterBreak="0">
     <w:nsid w:val="7BF70D14"/>
     <w:multiLevelType w:val="multilevel"/>
     <w:tmpl w:val="C5725A78"/>
@@ -7319,53 +9613,202 @@
       </w:rPr>
     </w:lvl>
   </w:abstractNum>
+  <w:abstractNum w:abstractNumId="18" w15:restartNumberingAfterBreak="0">
+    <w:nsid w:val="7EEE3A87"/>
+    <w:multiLevelType w:val="multilevel"/>
+    <w:tmpl w:val="18280C6E"/>
+    <w:lvl w:ilvl="0">
+      <w:start w:val="1"/>
+      <w:numFmt w:val="bullet"/>
+      <w:lvlText w:val=""/>
+      <w:lvlJc w:val="left"/>
+      <w:pPr>
+        <w:tabs>
+          <w:tab w:val="num" w:pos="720"/>
+        </w:tabs>
+        <w:ind w:left="720" w:hanging="360"/>
+      </w:pPr>
+      <w:rPr>
+        <w:rFonts w:ascii="Symbol" w:hAnsi="Symbol" w:hint="default"/>
+        <w:sz w:val="20"/>
+      </w:rPr>
+    </w:lvl>
+    <w:lvl w:ilvl="1">
+      <w:start w:val="1"/>
+      <w:numFmt w:val="bullet"/>
+      <w:lvlText w:val="o"/>
+      <w:lvlJc w:val="left"/>
+      <w:pPr>
+        <w:tabs>
+          <w:tab w:val="num" w:pos="1440"/>
+        </w:tabs>
+        <w:ind w:left="1440" w:hanging="360"/>
+      </w:pPr>
+      <w:rPr>
+        <w:rFonts w:ascii="Courier New" w:hAnsi="Courier New" w:hint="default"/>
+        <w:sz w:val="20"/>
+      </w:rPr>
+    </w:lvl>
+    <w:lvl w:ilvl="2" w:tentative="1">
+      <w:start w:val="1"/>
+      <w:numFmt w:val="bullet"/>
+      <w:lvlText w:val=""/>
+      <w:lvlJc w:val="left"/>
+      <w:pPr>
+        <w:tabs>
+          <w:tab w:val="num" w:pos="2160"/>
+        </w:tabs>
+        <w:ind w:left="2160" w:hanging="360"/>
+      </w:pPr>
+      <w:rPr>
+        <w:rFonts w:ascii="Wingdings" w:hAnsi="Wingdings" w:hint="default"/>
+        <w:sz w:val="20"/>
+      </w:rPr>
+    </w:lvl>
+    <w:lvl w:ilvl="3" w:tentative="1">
+      <w:start w:val="1"/>
+      <w:numFmt w:val="bullet"/>
+      <w:lvlText w:val=""/>
+      <w:lvlJc w:val="left"/>
+      <w:pPr>
+        <w:tabs>
+          <w:tab w:val="num" w:pos="2880"/>
+        </w:tabs>
+        <w:ind w:left="2880" w:hanging="360"/>
+      </w:pPr>
+      <w:rPr>
+        <w:rFonts w:ascii="Wingdings" w:hAnsi="Wingdings" w:hint="default"/>
+        <w:sz w:val="20"/>
+      </w:rPr>
+    </w:lvl>
+    <w:lvl w:ilvl="4" w:tentative="1">
+      <w:start w:val="1"/>
+      <w:numFmt w:val="bullet"/>
+      <w:lvlText w:val=""/>
+      <w:lvlJc w:val="left"/>
+      <w:pPr>
+        <w:tabs>
+          <w:tab w:val="num" w:pos="3600"/>
+        </w:tabs>
+        <w:ind w:left="3600" w:hanging="360"/>
+      </w:pPr>
+      <w:rPr>
+        <w:rFonts w:ascii="Wingdings" w:hAnsi="Wingdings" w:hint="default"/>
+        <w:sz w:val="20"/>
+      </w:rPr>
+    </w:lvl>
+    <w:lvl w:ilvl="5" w:tentative="1">
+      <w:start w:val="1"/>
+      <w:numFmt w:val="bullet"/>
+      <w:lvlText w:val=""/>
+      <w:lvlJc w:val="left"/>
+      <w:pPr>
+        <w:tabs>
+          <w:tab w:val="num" w:pos="4320"/>
+        </w:tabs>
+        <w:ind w:left="4320" w:hanging="360"/>
+      </w:pPr>
+      <w:rPr>
+        <w:rFonts w:ascii="Wingdings" w:hAnsi="Wingdings" w:hint="default"/>
+        <w:sz w:val="20"/>
+      </w:rPr>
+    </w:lvl>
+    <w:lvl w:ilvl="6" w:tentative="1">
+      <w:start w:val="1"/>
+      <w:numFmt w:val="bullet"/>
+      <w:lvlText w:val=""/>
+      <w:lvlJc w:val="left"/>
+      <w:pPr>
+        <w:tabs>
+          <w:tab w:val="num" w:pos="5040"/>
+        </w:tabs>
+        <w:ind w:left="5040" w:hanging="360"/>
+      </w:pPr>
+      <w:rPr>
+        <w:rFonts w:ascii="Wingdings" w:hAnsi="Wingdings" w:hint="default"/>
+        <w:sz w:val="20"/>
+      </w:rPr>
+    </w:lvl>
+    <w:lvl w:ilvl="7" w:tentative="1">
+      <w:start w:val="1"/>
+      <w:numFmt w:val="bullet"/>
+      <w:lvlText w:val=""/>
+      <w:lvlJc w:val="left"/>
+      <w:pPr>
+        <w:tabs>
+          <w:tab w:val="num" w:pos="5760"/>
+        </w:tabs>
+        <w:ind w:left="5760" w:hanging="360"/>
+      </w:pPr>
+      <w:rPr>
+        <w:rFonts w:ascii="Wingdings" w:hAnsi="Wingdings" w:hint="default"/>
+        <w:sz w:val="20"/>
+      </w:rPr>
+    </w:lvl>
+    <w:lvl w:ilvl="8" w:tentative="1">
+      <w:start w:val="1"/>
+      <w:numFmt w:val="bullet"/>
+      <w:lvlText w:val=""/>
+      <w:lvlJc w:val="left"/>
+      <w:pPr>
+        <w:tabs>
+          <w:tab w:val="num" w:pos="6480"/>
+        </w:tabs>
+        <w:ind w:left="6480" w:hanging="360"/>
+      </w:pPr>
+      <w:rPr>
+        <w:rFonts w:ascii="Wingdings" w:hAnsi="Wingdings" w:hint="default"/>
+        <w:sz w:val="20"/>
+      </w:rPr>
+    </w:lvl>
+  </w:abstractNum>
   <w:num w:numId="1" w16cid:durableId="1482580513">
+    <w:abstractNumId w:val="13"/>
+  </w:num>
+  <w:num w:numId="2" w16cid:durableId="709493412">
+    <w:abstractNumId w:val="13"/>
+  </w:num>
+  <w:num w:numId="3" w16cid:durableId="2038580203">
+    <w:abstractNumId w:val="13"/>
+  </w:num>
+  <w:num w:numId="4" w16cid:durableId="2096321290">
+    <w:abstractNumId w:val="13"/>
+  </w:num>
+  <w:num w:numId="5" w16cid:durableId="475879871">
+    <w:abstractNumId w:val="13"/>
+  </w:num>
+  <w:num w:numId="6" w16cid:durableId="1359313196">
+    <w:abstractNumId w:val="13"/>
+  </w:num>
+  <w:num w:numId="7" w16cid:durableId="440034012">
+    <w:abstractNumId w:val="13"/>
+  </w:num>
+  <w:num w:numId="8" w16cid:durableId="246497193">
+    <w:abstractNumId w:val="13"/>
+  </w:num>
+  <w:num w:numId="9" w16cid:durableId="1292128398">
+    <w:abstractNumId w:val="13"/>
+  </w:num>
+  <w:num w:numId="10" w16cid:durableId="2049910537">
+    <w:abstractNumId w:val="6"/>
+  </w:num>
+  <w:num w:numId="11" w16cid:durableId="868419279">
     <w:abstractNumId w:val="5"/>
   </w:num>
-  <w:num w:numId="2" w16cid:durableId="709493412">
-    <w:abstractNumId w:val="5"/>
-  </w:num>
-  <w:num w:numId="3" w16cid:durableId="2038580203">
-    <w:abstractNumId w:val="5"/>
-  </w:num>
-  <w:num w:numId="4" w16cid:durableId="2096321290">
-    <w:abstractNumId w:val="5"/>
-  </w:num>
-  <w:num w:numId="5" w16cid:durableId="475879871">
-    <w:abstractNumId w:val="5"/>
-  </w:num>
-  <w:num w:numId="6" w16cid:durableId="1359313196">
-    <w:abstractNumId w:val="5"/>
-  </w:num>
-  <w:num w:numId="7" w16cid:durableId="440034012">
-    <w:abstractNumId w:val="5"/>
-  </w:num>
-  <w:num w:numId="8" w16cid:durableId="246497193">
-    <w:abstractNumId w:val="5"/>
-  </w:num>
-  <w:num w:numId="9" w16cid:durableId="1292128398">
-    <w:abstractNumId w:val="5"/>
-  </w:num>
-  <w:num w:numId="10" w16cid:durableId="2049910537">
-    <w:abstractNumId w:val="3"/>
-  </w:num>
-  <w:num w:numId="11" w16cid:durableId="868419279">
-    <w:abstractNumId w:val="2"/>
-  </w:num>
   <w:num w:numId="12" w16cid:durableId="215554475">
-    <w:abstractNumId w:val="7"/>
+    <w:abstractNumId w:val="17"/>
   </w:num>
   <w:num w:numId="13" w16cid:durableId="1049108272">
+    <w:abstractNumId w:val="8"/>
+  </w:num>
+  <w:num w:numId="14" w16cid:durableId="88234169">
     <w:abstractNumId w:val="4"/>
   </w:num>
-  <w:num w:numId="14" w16cid:durableId="88234169">
-    <w:abstractNumId w:val="1"/>
-  </w:num>
   <w:num w:numId="15" w16cid:durableId="2014337908">
-    <w:abstractNumId w:val="6"/>
+    <w:abstractNumId w:val="14"/>
   </w:num>
   <w:num w:numId="16" w16cid:durableId="1435203484">
-    <w:abstractNumId w:val="5"/>
+    <w:abstractNumId w:val="13"/>
     <w:lvlOverride w:ilvl="0">
       <w:startOverride w:val="1"/>
     </w:lvlOverride>
@@ -7395,7 +9838,40 @@
     </w:lvlOverride>
   </w:num>
   <w:num w:numId="17" w16cid:durableId="1702783831">
+    <w:abstractNumId w:val="3"/>
+  </w:num>
+  <w:num w:numId="18" w16cid:durableId="1661694353">
     <w:abstractNumId w:val="0"/>
+  </w:num>
+  <w:num w:numId="19" w16cid:durableId="704602828">
+    <w:abstractNumId w:val="16"/>
+  </w:num>
+  <w:num w:numId="20" w16cid:durableId="1601646700">
+    <w:abstractNumId w:val="15"/>
+  </w:num>
+  <w:num w:numId="21" w16cid:durableId="236325429">
+    <w:abstractNumId w:val="7"/>
+  </w:num>
+  <w:num w:numId="22" w16cid:durableId="652640014">
+    <w:abstractNumId w:val="1"/>
+  </w:num>
+  <w:num w:numId="23" w16cid:durableId="38866069">
+    <w:abstractNumId w:val="11"/>
+  </w:num>
+  <w:num w:numId="24" w16cid:durableId="917636725">
+    <w:abstractNumId w:val="2"/>
+  </w:num>
+  <w:num w:numId="25" w16cid:durableId="1838305264">
+    <w:abstractNumId w:val="9"/>
+  </w:num>
+  <w:num w:numId="26" w16cid:durableId="213583927">
+    <w:abstractNumId w:val="12"/>
+  </w:num>
+  <w:num w:numId="27" w16cid:durableId="1062173747">
+    <w:abstractNumId w:val="10"/>
+  </w:num>
+  <w:num w:numId="28" w16cid:durableId="779953623">
+    <w:abstractNumId w:val="18"/>
   </w:num>
 </w:numbering>
 </file>
@@ -7863,7 +10339,6 @@
   <w:style w:type="character" w:default="1" w:styleId="Fuentedeprrafopredeter">
     <w:name w:val="Default Paragraph Font"/>
     <w:uiPriority w:val="1"/>
-    <w:semiHidden/>
     <w:unhideWhenUsed/>
   </w:style>
   <w:style w:type="table" w:default="1" w:styleId="Tablanormal">

</xml_diff>